<commit_message>
first commit, need to convert to md
</commit_message>
<xml_diff>
--- a/Maturity/Open Threat Hunting Framework Maturity Models.docx
+++ b/Maturity/Open Threat Hunting Framework Maturity Models.docx
@@ -1,52 +1,14 @@
 
 <file path=word/document.xml><?xml version="1.0" encoding="utf-8"?>
-<w:document xmlns:wpc="http://schemas.microsoft.com/office/word/2010/wordprocessingCanvas" xmlns:cx="http://schemas.microsoft.com/office/drawing/2014/chartex" xmlns:cx1="http://schemas.microsoft.com/office/drawing/2015/9/8/chartex" xmlns:cx2="http://schemas.microsoft.com/office/drawing/2015/10/21/chartex" xmlns:cx3="http://schemas.microsoft.com/office/drawing/2016/5/9/chartex" xmlns:cx4="http://schemas.microsoft.com/office/drawing/2016/5/10/chartex" xmlns:cx5="http://schemas.microsoft.com/office/drawing/2016/5/11/chartex" xmlns:cx6="http://schemas.microsoft.com/office/drawing/2016/5/12/chartex" xmlns:cx7="http://schemas.microsoft.com/office/drawing/2016/5/13/chartex" xmlns:cx8="http://schemas.microsoft.com/office/drawing/2016/5/14/chartex" xmlns:mc="http://schemas.openxmlformats.org/markup-compatibility/2006" xmlns:aink="http://schemas.microsoft.com/office/drawing/2016/ink" xmlns:am3d="http://schemas.microsoft.com/office/drawing/2017/model3d" xmlns:o="urn:schemas-microsoft-com:office:office" xmlns:r="http://schemas.openxmlformats.org/officeDocument/2006/relationships" xmlns:m="http://schemas.openxmlformats.org/officeDocument/2006/math" xmlns:v="urn:schemas-microsoft-com:vml" xmlns:wp14="http://schemas.microsoft.com/office/word/2010/wordprocessingDrawing" xmlns:wp="http://schemas.openxmlformats.org/drawingml/2006/wordprocessingDrawing" xmlns:w10="urn:schemas-microsoft-com:office:word" xmlns:w="http://schemas.openxmlformats.org/wordprocessingml/2006/main" xmlns:w14="http://schemas.microsoft.com/office/word/2010/wordml" xmlns:w15="http://schemas.microsoft.com/office/word/2012/wordml" xmlns:w16cex="http://schemas.microsoft.com/office/word/2018/wordml/cex" xmlns:w16cid="http://schemas.microsoft.com/office/word/2016/wordml/cid" xmlns:w16="http://schemas.microsoft.com/office/word/2018/wordml" xmlns:w16sdtdh="http://schemas.microsoft.com/office/word/2020/wordml/sdtdatahash" xmlns:w16se="http://schemas.microsoft.com/office/word/2015/wordml/symex" xmlns:wpg="http://schemas.microsoft.com/office/word/2010/wordprocessingGroup" xmlns:wpi="http://schemas.microsoft.com/office/word/2010/wordprocessingInk" xmlns:wne="http://schemas.microsoft.com/office/word/2006/wordml" xmlns:wps="http://schemas.microsoft.com/office/word/2010/wordprocessingShape" mc:Ignorable="w14 w15 w16se w16cid w16 w16cex w16sdtdh wp14">
+<w:document xmlns:wpc="http://schemas.microsoft.com/office/word/2010/wordprocessingCanvas" xmlns:mc="http://schemas.openxmlformats.org/markup-compatibility/2006" xmlns:o="urn:schemas-microsoft-com:office:office" xmlns:r="http://schemas.openxmlformats.org/officeDocument/2006/relationships" xmlns:m="http://schemas.openxmlformats.org/officeDocument/2006/math" xmlns:v="urn:schemas-microsoft-com:vml" xmlns:wp14="http://schemas.microsoft.com/office/word/2010/wordprocessingDrawing" xmlns:wp="http://schemas.openxmlformats.org/drawingml/2006/wordprocessingDrawing" xmlns:w10="urn:schemas-microsoft-com:office:word" xmlns:w="http://schemas.openxmlformats.org/wordprocessingml/2006/main" xmlns:w14="http://schemas.microsoft.com/office/word/2010/wordml" xmlns:wpg="http://schemas.microsoft.com/office/word/2010/wordprocessingGroup" xmlns:wpi="http://schemas.microsoft.com/office/word/2010/wordprocessingInk" xmlns:wne="http://schemas.microsoft.com/office/word/2006/wordml" xmlns:wps="http://schemas.microsoft.com/office/word/2010/wordprocessingShape" mc:Ignorable="w14 wp14">
   <w:body>
     <w:p>
       <w:pPr>
-        <w:jc w:val="center"/>
-        <w:rPr>
-          <w:sz w:val="32"/>
-          <w:szCs w:val="32"/>
-        </w:rPr>
-      </w:pPr>
+        <w:pStyle w:val="Heading1"/>
+      </w:pPr>
+      <w:bookmarkStart w:id="0" w:name="_GoBack"/>
+      <w:bookmarkEnd w:id="0"/>
       <w:r>
-        <w:rPr>
-          <w:sz w:val="32"/>
-          <w:szCs w:val="32"/>
-        </w:rPr>
-        <w:t xml:space="preserve">OTHF </w:t>
-      </w:r>
-      <w:r>
-        <w:rPr>
-          <w:sz w:val="32"/>
-          <w:szCs w:val="32"/>
-        </w:rPr>
-        <w:t>Strategy</w:t>
-      </w:r>
-    </w:p>
-    <w:p>
-      <w:pPr>
-        <w:rPr>
-          <w:rFonts w:ascii="IBM Plex Sans" w:hAnsi="IBM Plex Sans" w:cstheme="minorHAnsi"/>
-        </w:rPr>
-      </w:pPr>
-    </w:p>
-    <w:p>
-      <w:pPr>
-        <w:rPr>
-          <w:rFonts w:cstheme="minorHAnsi"/>
-          <w:sz w:val="32"/>
-          <w:szCs w:val="32"/>
-        </w:rPr>
-      </w:pPr>
-    </w:p>
-    <w:p>
-      <w:pPr>
-        <w:pStyle w:val="Heading1"/>
-      </w:pPr>
-      <w:r>
-        <w:lastRenderedPageBreak/>
         <w:t>Maturity Models</w:t>
       </w:r>
     </w:p>
@@ -235,7 +197,7 @@
                     <pic:cNvPicPr/>
                   </pic:nvPicPr>
                   <pic:blipFill>
-                    <a:blip r:embed="rId8"/>
+                    <a:blip r:embed="rId9"/>
                     <a:stretch>
                       <a:fillRect/>
                     </a:stretch>
@@ -286,7 +248,7 @@
         </w:rPr>
         <w:t xml:space="preserve">Full details of the SQRRL Maturity Model can be found in the whitepaper: </w:t>
       </w:r>
-      <w:hyperlink r:id="rId9" w:history="1">
+      <w:hyperlink r:id="rId10" w:history="1">
         <w:r>
           <w:rPr>
             <w:rStyle w:val="Hyperlink"/>
@@ -608,7 +570,7 @@
                 <w:sz w:val="20"/>
                 <w:szCs w:val="20"/>
               </w:rPr>
-              <w:t xml:space="preserve">- A process area lacks standardized process documentation Leverage threat </w:t>
+              <w:t xml:space="preserve">- A process area lacks standardized process documentation Leverage threat intelligence to </w:t>
             </w:r>
             <w:r>
               <w:rPr>
@@ -617,7 +579,7 @@
                 <w:szCs w:val="20"/>
               </w:rPr>
               <w:lastRenderedPageBreak/>
-              <w:t>intelligence to retrospectively search data sets for IOCs. Ad-hoc data searches for adversary tools (tribal knowledge)</w:t>
+              <w:t>retrospectively search data sets for IOCs. Ad-hoc data searches for adversary tools (tribal knowledge)</w:t>
             </w:r>
           </w:p>
         </w:tc>
@@ -854,8 +816,16 @@
                 <w:sz w:val="20"/>
                 <w:szCs w:val="20"/>
               </w:rPr>
+              <w:t xml:space="preserve">- Incorporation </w:t>
+            </w:r>
+            <w:r>
+              <w:rPr>
+                <w:rFonts w:asciiTheme="minorHAnsi" w:hAnsiTheme="minorHAnsi" w:cstheme="minorHAnsi"/>
+                <w:sz w:val="20"/>
+                <w:szCs w:val="20"/>
+              </w:rPr>
               <w:lastRenderedPageBreak/>
-              <w:t>- Incorporation of a detection framework and threat hunting development loop. Threat hunting is a driver for automated detection. Threat hunts are executed as part of a detection framework where successful hypothesis-based hunts are executed and then transitioned into automated detections.</w:t>
+              <w:t>of a detection framework and threat hunting development loop. Threat hunting is a driver for automated detection. Threat hunts are executed as part of a detection framework where successful hypothesis-based hunts are executed and then transitioned into automated detections.</w:t>
             </w:r>
           </w:p>
         </w:tc>
@@ -1407,13 +1377,43 @@
                 <w:szCs w:val="20"/>
               </w:rPr>
             </w:pPr>
-            <w:r>
-              <w:rPr>
-                <w:rFonts w:cstheme="minorHAnsi"/>
-                <w:sz w:val="20"/>
-                <w:szCs w:val="20"/>
-              </w:rPr>
-              <w:t xml:space="preserve">- A effective skills catalog exists, with defined criteria, requirements, or a plan. However, skillset is assessed by the TH program leadership on a ad hoc basis. Criteria and requirements are defined, and a formalized mentoring program is in place for bridging the skills gaps </w:t>
+            <w:proofErr w:type="gramStart"/>
+            <w:r>
+              <w:rPr>
+                <w:rFonts w:cstheme="minorHAnsi"/>
+                <w:sz w:val="20"/>
+                <w:szCs w:val="20"/>
+              </w:rPr>
+              <w:t>- A</w:t>
+            </w:r>
+            <w:proofErr w:type="gramEnd"/>
+            <w:r>
+              <w:rPr>
+                <w:rFonts w:cstheme="minorHAnsi"/>
+                <w:sz w:val="20"/>
+                <w:szCs w:val="20"/>
+              </w:rPr>
+              <w:t xml:space="preserve"> effective skills catalog exists, with defined criteria, requirements, or a plan. However, skillset is assessed by the TH program leadership on </w:t>
+            </w:r>
+            <w:proofErr w:type="spellStart"/>
+            <w:proofErr w:type="gramStart"/>
+            <w:r>
+              <w:rPr>
+                <w:rFonts w:cstheme="minorHAnsi"/>
+                <w:sz w:val="20"/>
+                <w:szCs w:val="20"/>
+              </w:rPr>
+              <w:t>a</w:t>
+            </w:r>
+            <w:proofErr w:type="spellEnd"/>
+            <w:proofErr w:type="gramEnd"/>
+            <w:r>
+              <w:rPr>
+                <w:rFonts w:cstheme="minorHAnsi"/>
+                <w:sz w:val="20"/>
+                <w:szCs w:val="20"/>
+              </w:rPr>
+              <w:t xml:space="preserve"> ad hoc basis. Criteria and requirements are defined, and a formalized mentoring program is in place for bridging the skills gaps </w:t>
             </w:r>
           </w:p>
           <w:p>
@@ -1487,7 +1487,25 @@
                 <w:sz w:val="20"/>
                 <w:szCs w:val="20"/>
               </w:rPr>
-              <w:t>- A robust skills catalogue exists, with a defined criteria, requirements, or a plan. However skillset is assessed by the TH program leadership as well as through self-assessment on a regular basis. Criteria and requirements are well defined, and a formalized mentoring program is in place for bridging the skills gaps.</w:t>
+              <w:t xml:space="preserve">- A robust skills catalogue exists, with </w:t>
+            </w:r>
+            <w:proofErr w:type="gramStart"/>
+            <w:r>
+              <w:rPr>
+                <w:rFonts w:cstheme="minorHAnsi"/>
+                <w:sz w:val="20"/>
+                <w:szCs w:val="20"/>
+              </w:rPr>
+              <w:t>a defined criteria</w:t>
+            </w:r>
+            <w:proofErr w:type="gramEnd"/>
+            <w:r>
+              <w:rPr>
+                <w:rFonts w:cstheme="minorHAnsi"/>
+                <w:sz w:val="20"/>
+                <w:szCs w:val="20"/>
+              </w:rPr>
+              <w:t>, requirements, or a plan. However skillset is assessed by the TH program leadership as well as through self-assessment on a regular basis. Criteria and requirements are well defined, and a formalized mentoring program is in place for bridging the skills gaps.</w:t>
             </w:r>
           </w:p>
           <w:p>
@@ -2617,8 +2635,16 @@
                 <w:sz w:val="20"/>
                 <w:szCs w:val="20"/>
               </w:rPr>
+              <w:t xml:space="preserve"> - Threat </w:t>
+            </w:r>
+            <w:r>
+              <w:rPr>
+                <w:rFonts w:cstheme="minorHAnsi"/>
+                <w:sz w:val="20"/>
+                <w:szCs w:val="20"/>
+              </w:rPr>
               <w:lastRenderedPageBreak/>
-              <w:t xml:space="preserve"> - Threat intelligence scope is global and org specific</w:t>
+              <w:t>intelligence scope is global and org specific</w:t>
             </w:r>
           </w:p>
           <w:p>
@@ -2798,8 +2824,18 @@
                 <w:sz w:val="20"/>
                 <w:szCs w:val="20"/>
               </w:rPr>
-              <w:t>- Technology Integration: TIP, SIEM, Firewall/Proxy, or IDS/IPS is being integrated within threat intel</w:t>
-            </w:r>
+              <w:t xml:space="preserve">- Technology Integration: TIP, SIEM, Firewall/Proxy, or IDS/IPS is being integrated within threat </w:t>
+            </w:r>
+            <w:proofErr w:type="spellStart"/>
+            <w:r>
+              <w:rPr>
+                <w:rFonts w:cstheme="minorHAnsi"/>
+                <w:sz w:val="20"/>
+                <w:szCs w:val="20"/>
+              </w:rPr>
+              <w:t>intel</w:t>
+            </w:r>
+            <w:proofErr w:type="spellEnd"/>
           </w:p>
         </w:tc>
         <w:tc>
@@ -2924,7 +2960,25 @@
                 <w:sz w:val="20"/>
                 <w:szCs w:val="20"/>
               </w:rPr>
-              <w:t xml:space="preserve">- Technology Integration: TIP, SIEM, defensive tools, incident response system, and all security data is being integrated within threat intel </w:t>
+              <w:t xml:space="preserve">- Technology Integration: TIP, SIEM, defensive tools, incident response system, and all security data is being integrated within threat </w:t>
+            </w:r>
+            <w:proofErr w:type="spellStart"/>
+            <w:r>
+              <w:rPr>
+                <w:rFonts w:cstheme="minorHAnsi"/>
+                <w:sz w:val="20"/>
+                <w:szCs w:val="20"/>
+              </w:rPr>
+              <w:t>intel</w:t>
+            </w:r>
+            <w:proofErr w:type="spellEnd"/>
+            <w:r>
+              <w:rPr>
+                <w:rFonts w:cstheme="minorHAnsi"/>
+                <w:sz w:val="20"/>
+                <w:szCs w:val="20"/>
+              </w:rPr>
+              <w:t xml:space="preserve"> </w:t>
             </w:r>
           </w:p>
           <w:p>
@@ -2973,7 +3027,25 @@
                 <w:szCs w:val="20"/>
               </w:rPr>
               <w:lastRenderedPageBreak/>
-              <w:t xml:space="preserve">- Threat Intelligence is a key function that allows the business to make operationally and strategically aligned decisions. - Create tactical an strategic TI - Team has the </w:t>
+              <w:t xml:space="preserve">- Threat Intelligence is a key function that allows the business to make operationally and strategically aligned decisions. - Create tactical </w:t>
+            </w:r>
+            <w:proofErr w:type="spellStart"/>
+            <w:r>
+              <w:rPr>
+                <w:rFonts w:cstheme="minorHAnsi"/>
+                <w:sz w:val="20"/>
+                <w:szCs w:val="20"/>
+              </w:rPr>
+              <w:t>an</w:t>
+            </w:r>
+            <w:proofErr w:type="spellEnd"/>
+            <w:r>
+              <w:rPr>
+                <w:rFonts w:cstheme="minorHAnsi"/>
+                <w:sz w:val="20"/>
+                <w:szCs w:val="20"/>
+              </w:rPr>
+              <w:t xml:space="preserve"> strategic TI - Team has the </w:t>
             </w:r>
             <w:r>
               <w:rPr>
@@ -3379,7 +3451,7 @@
 </file>
 
 <file path=word/endnotes.xml><?xml version="1.0" encoding="utf-8"?>
-<w:endnotes xmlns:wpc="http://schemas.microsoft.com/office/word/2010/wordprocessingCanvas" xmlns:cx="http://schemas.microsoft.com/office/drawing/2014/chartex" xmlns:cx1="http://schemas.microsoft.com/office/drawing/2015/9/8/chartex" xmlns:cx2="http://schemas.microsoft.com/office/drawing/2015/10/21/chartex" xmlns:cx3="http://schemas.microsoft.com/office/drawing/2016/5/9/chartex" xmlns:cx4="http://schemas.microsoft.com/office/drawing/2016/5/10/chartex" xmlns:cx5="http://schemas.microsoft.com/office/drawing/2016/5/11/chartex" xmlns:cx6="http://schemas.microsoft.com/office/drawing/2016/5/12/chartex" xmlns:cx7="http://schemas.microsoft.com/office/drawing/2016/5/13/chartex" xmlns:cx8="http://schemas.microsoft.com/office/drawing/2016/5/14/chartex" xmlns:mc="http://schemas.openxmlformats.org/markup-compatibility/2006" xmlns:aink="http://schemas.microsoft.com/office/drawing/2016/ink" xmlns:am3d="http://schemas.microsoft.com/office/drawing/2017/model3d" xmlns:o="urn:schemas-microsoft-com:office:office" xmlns:r="http://schemas.openxmlformats.org/officeDocument/2006/relationships" xmlns:m="http://schemas.openxmlformats.org/officeDocument/2006/math" xmlns:v="urn:schemas-microsoft-com:vml" xmlns:wp14="http://schemas.microsoft.com/office/word/2010/wordprocessingDrawing" xmlns:wp="http://schemas.openxmlformats.org/drawingml/2006/wordprocessingDrawing" xmlns:w10="urn:schemas-microsoft-com:office:word" xmlns:w="http://schemas.openxmlformats.org/wordprocessingml/2006/main" xmlns:w14="http://schemas.microsoft.com/office/word/2010/wordml" xmlns:w15="http://schemas.microsoft.com/office/word/2012/wordml" xmlns:w16cex="http://schemas.microsoft.com/office/word/2018/wordml/cex" xmlns:w16cid="http://schemas.microsoft.com/office/word/2016/wordml/cid" xmlns:w16="http://schemas.microsoft.com/office/word/2018/wordml" xmlns:w16sdtdh="http://schemas.microsoft.com/office/word/2020/wordml/sdtdatahash" xmlns:w16se="http://schemas.microsoft.com/office/word/2015/wordml/symex" xmlns:wpg="http://schemas.microsoft.com/office/word/2010/wordprocessingGroup" xmlns:wpi="http://schemas.microsoft.com/office/word/2010/wordprocessingInk" xmlns:wne="http://schemas.microsoft.com/office/word/2006/wordml" xmlns:wps="http://schemas.microsoft.com/office/word/2010/wordprocessingShape" mc:Ignorable="w14 w15 w16se w16cid w16 w16cex w16sdtdh wp14">
+<w:endnotes xmlns:wpc="http://schemas.microsoft.com/office/word/2010/wordprocessingCanvas" xmlns:mc="http://schemas.openxmlformats.org/markup-compatibility/2006" xmlns:o="urn:schemas-microsoft-com:office:office" xmlns:r="http://schemas.openxmlformats.org/officeDocument/2006/relationships" xmlns:m="http://schemas.openxmlformats.org/officeDocument/2006/math" xmlns:v="urn:schemas-microsoft-com:vml" xmlns:wp14="http://schemas.microsoft.com/office/word/2010/wordprocessingDrawing" xmlns:wp="http://schemas.openxmlformats.org/drawingml/2006/wordprocessingDrawing" xmlns:w10="urn:schemas-microsoft-com:office:word" xmlns:w="http://schemas.openxmlformats.org/wordprocessingml/2006/main" xmlns:w14="http://schemas.microsoft.com/office/word/2010/wordml" xmlns:wpg="http://schemas.microsoft.com/office/word/2010/wordprocessingGroup" xmlns:wpi="http://schemas.microsoft.com/office/word/2010/wordprocessingInk" xmlns:wne="http://schemas.microsoft.com/office/word/2006/wordml" xmlns:wps="http://schemas.microsoft.com/office/word/2010/wordprocessingShape" mc:Ignorable="w14 wp14">
   <w:endnote w:type="separator" w:id="-1">
     <w:p>
       <w:pPr>
@@ -3404,7 +3476,7 @@
 </file>
 
 <file path=word/footnotes.xml><?xml version="1.0" encoding="utf-8"?>
-<w:footnotes xmlns:wpc="http://schemas.microsoft.com/office/word/2010/wordprocessingCanvas" xmlns:cx="http://schemas.microsoft.com/office/drawing/2014/chartex" xmlns:cx1="http://schemas.microsoft.com/office/drawing/2015/9/8/chartex" xmlns:cx2="http://schemas.microsoft.com/office/drawing/2015/10/21/chartex" xmlns:cx3="http://schemas.microsoft.com/office/drawing/2016/5/9/chartex" xmlns:cx4="http://schemas.microsoft.com/office/drawing/2016/5/10/chartex" xmlns:cx5="http://schemas.microsoft.com/office/drawing/2016/5/11/chartex" xmlns:cx6="http://schemas.microsoft.com/office/drawing/2016/5/12/chartex" xmlns:cx7="http://schemas.microsoft.com/office/drawing/2016/5/13/chartex" xmlns:cx8="http://schemas.microsoft.com/office/drawing/2016/5/14/chartex" xmlns:mc="http://schemas.openxmlformats.org/markup-compatibility/2006" xmlns:aink="http://schemas.microsoft.com/office/drawing/2016/ink" xmlns:am3d="http://schemas.microsoft.com/office/drawing/2017/model3d" xmlns:o="urn:schemas-microsoft-com:office:office" xmlns:r="http://schemas.openxmlformats.org/officeDocument/2006/relationships" xmlns:m="http://schemas.openxmlformats.org/officeDocument/2006/math" xmlns:v="urn:schemas-microsoft-com:vml" xmlns:wp14="http://schemas.microsoft.com/office/word/2010/wordprocessingDrawing" xmlns:wp="http://schemas.openxmlformats.org/drawingml/2006/wordprocessingDrawing" xmlns:w10="urn:schemas-microsoft-com:office:word" xmlns:w="http://schemas.openxmlformats.org/wordprocessingml/2006/main" xmlns:w14="http://schemas.microsoft.com/office/word/2010/wordml" xmlns:w15="http://schemas.microsoft.com/office/word/2012/wordml" xmlns:w16cex="http://schemas.microsoft.com/office/word/2018/wordml/cex" xmlns:w16cid="http://schemas.microsoft.com/office/word/2016/wordml/cid" xmlns:w16="http://schemas.microsoft.com/office/word/2018/wordml" xmlns:w16sdtdh="http://schemas.microsoft.com/office/word/2020/wordml/sdtdatahash" xmlns:w16se="http://schemas.microsoft.com/office/word/2015/wordml/symex" xmlns:wpg="http://schemas.microsoft.com/office/word/2010/wordprocessingGroup" xmlns:wpi="http://schemas.microsoft.com/office/word/2010/wordprocessingInk" xmlns:wne="http://schemas.microsoft.com/office/word/2006/wordml" xmlns:wps="http://schemas.microsoft.com/office/word/2010/wordprocessingShape" mc:Ignorable="w14 w15 w16se w16cid w16 w16cex w16sdtdh wp14">
+<w:footnotes xmlns:wpc="http://schemas.microsoft.com/office/word/2010/wordprocessingCanvas" xmlns:mc="http://schemas.openxmlformats.org/markup-compatibility/2006" xmlns:o="urn:schemas-microsoft-com:office:office" xmlns:r="http://schemas.openxmlformats.org/officeDocument/2006/relationships" xmlns:m="http://schemas.openxmlformats.org/officeDocument/2006/math" xmlns:v="urn:schemas-microsoft-com:vml" xmlns:wp14="http://schemas.microsoft.com/office/word/2010/wordprocessingDrawing" xmlns:wp="http://schemas.openxmlformats.org/drawingml/2006/wordprocessingDrawing" xmlns:w10="urn:schemas-microsoft-com:office:word" xmlns:w="http://schemas.openxmlformats.org/wordprocessingml/2006/main" xmlns:w14="http://schemas.microsoft.com/office/word/2010/wordml" xmlns:wpg="http://schemas.microsoft.com/office/word/2010/wordprocessingGroup" xmlns:wpi="http://schemas.microsoft.com/office/word/2010/wordprocessingInk" xmlns:wne="http://schemas.microsoft.com/office/word/2006/wordml" xmlns:wps="http://schemas.microsoft.com/office/word/2010/wordprocessingShape" mc:Ignorable="w14 wp14">
   <w:footnote w:type="separator" w:id="-1">
     <w:p>
       <w:pPr>
@@ -3448,8 +3520,8 @@
 </file>
 
 <file path=word/numbering.xml><?xml version="1.0" encoding="utf-8"?>
-<w:numbering xmlns:wpc="http://schemas.microsoft.com/office/word/2010/wordprocessingCanvas" xmlns:cx="http://schemas.microsoft.com/office/drawing/2014/chartex" xmlns:cx1="http://schemas.microsoft.com/office/drawing/2015/9/8/chartex" xmlns:cx2="http://schemas.microsoft.com/office/drawing/2015/10/21/chartex" xmlns:cx3="http://schemas.microsoft.com/office/drawing/2016/5/9/chartex" xmlns:cx4="http://schemas.microsoft.com/office/drawing/2016/5/10/chartex" xmlns:cx5="http://schemas.microsoft.com/office/drawing/2016/5/11/chartex" xmlns:cx6="http://schemas.microsoft.com/office/drawing/2016/5/12/chartex" xmlns:cx7="http://schemas.microsoft.com/office/drawing/2016/5/13/chartex" xmlns:cx8="http://schemas.microsoft.com/office/drawing/2016/5/14/chartex" xmlns:mc="http://schemas.openxmlformats.org/markup-compatibility/2006" xmlns:aink="http://schemas.microsoft.com/office/drawing/2016/ink" xmlns:am3d="http://schemas.microsoft.com/office/drawing/2017/model3d" xmlns:o="urn:schemas-microsoft-com:office:office" xmlns:r="http://schemas.openxmlformats.org/officeDocument/2006/relationships" xmlns:m="http://schemas.openxmlformats.org/officeDocument/2006/math" xmlns:v="urn:schemas-microsoft-com:vml" xmlns:wp14="http://schemas.microsoft.com/office/word/2010/wordprocessingDrawing" xmlns:wp="http://schemas.openxmlformats.org/drawingml/2006/wordprocessingDrawing" xmlns:w10="urn:schemas-microsoft-com:office:word" xmlns:w="http://schemas.openxmlformats.org/wordprocessingml/2006/main" xmlns:w14="http://schemas.microsoft.com/office/word/2010/wordml" xmlns:w15="http://schemas.microsoft.com/office/word/2012/wordml" xmlns:w16cex="http://schemas.microsoft.com/office/word/2018/wordml/cex" xmlns:w16cid="http://schemas.microsoft.com/office/word/2016/wordml/cid" xmlns:w16="http://schemas.microsoft.com/office/word/2018/wordml" xmlns:w16sdtdh="http://schemas.microsoft.com/office/word/2020/wordml/sdtdatahash" xmlns:w16se="http://schemas.microsoft.com/office/word/2015/wordml/symex" xmlns:wpg="http://schemas.microsoft.com/office/word/2010/wordprocessingGroup" xmlns:wpi="http://schemas.microsoft.com/office/word/2010/wordprocessingInk" xmlns:wne="http://schemas.microsoft.com/office/word/2006/wordml" xmlns:wps="http://schemas.microsoft.com/office/word/2010/wordprocessingShape" mc:Ignorable="w14 w15 w16se w16cid w16 w16cex w16sdtdh wp14">
-  <w:abstractNum w:abstractNumId="0" w15:restartNumberingAfterBreak="0">
+<w:numbering xmlns:wpc="http://schemas.microsoft.com/office/word/2010/wordprocessingCanvas" xmlns:mc="http://schemas.openxmlformats.org/markup-compatibility/2006" xmlns:o="urn:schemas-microsoft-com:office:office" xmlns:r="http://schemas.openxmlformats.org/officeDocument/2006/relationships" xmlns:m="http://schemas.openxmlformats.org/officeDocument/2006/math" xmlns:v="urn:schemas-microsoft-com:vml" xmlns:wp14="http://schemas.microsoft.com/office/word/2010/wordprocessingDrawing" xmlns:wp="http://schemas.openxmlformats.org/drawingml/2006/wordprocessingDrawing" xmlns:w10="urn:schemas-microsoft-com:office:word" xmlns:w="http://schemas.openxmlformats.org/wordprocessingml/2006/main" xmlns:w14="http://schemas.microsoft.com/office/word/2010/wordml" xmlns:wpg="http://schemas.microsoft.com/office/word/2010/wordprocessingGroup" xmlns:wpi="http://schemas.microsoft.com/office/word/2010/wordprocessingInk" xmlns:wne="http://schemas.microsoft.com/office/word/2006/wordml" xmlns:wps="http://schemas.microsoft.com/office/word/2010/wordprocessingShape" mc:Ignorable="w14 wp14">
+  <w:abstractNum w:abstractNumId="0">
     <w:nsid w:val="0B631390"/>
     <w:multiLevelType w:val="hybridMultilevel"/>
     <w:tmpl w:val="77A0AE02"/>
@@ -3562,7 +3634,7 @@
       </w:rPr>
     </w:lvl>
   </w:abstractNum>
-  <w:abstractNum w:abstractNumId="1" w15:restartNumberingAfterBreak="0">
+  <w:abstractNum w:abstractNumId="1">
     <w:nsid w:val="0F7D5467"/>
     <w:multiLevelType w:val="multilevel"/>
     <w:tmpl w:val="EFD08E54"/>
@@ -3708,7 +3780,7 @@
       </w:rPr>
     </w:lvl>
   </w:abstractNum>
-  <w:abstractNum w:abstractNumId="2" w15:restartNumberingAfterBreak="0">
+  <w:abstractNum w:abstractNumId="2">
     <w:nsid w:val="11C03806"/>
     <w:multiLevelType w:val="hybridMultilevel"/>
     <w:tmpl w:val="ECB2ECF6"/>
@@ -3821,7 +3893,7 @@
       </w:rPr>
     </w:lvl>
   </w:abstractNum>
-  <w:abstractNum w:abstractNumId="3" w15:restartNumberingAfterBreak="0">
+  <w:abstractNum w:abstractNumId="3">
     <w:nsid w:val="19197FE8"/>
     <w:multiLevelType w:val="hybridMultilevel"/>
     <w:tmpl w:val="2BC0B53C"/>
@@ -3934,7 +4006,7 @@
       </w:rPr>
     </w:lvl>
   </w:abstractNum>
-  <w:abstractNum w:abstractNumId="4" w15:restartNumberingAfterBreak="0">
+  <w:abstractNum w:abstractNumId="4">
     <w:nsid w:val="1B8F60E1"/>
     <w:multiLevelType w:val="hybridMultilevel"/>
     <w:tmpl w:val="D8E8EBAC"/>
@@ -4047,7 +4119,7 @@
       </w:rPr>
     </w:lvl>
   </w:abstractNum>
-  <w:abstractNum w:abstractNumId="5" w15:restartNumberingAfterBreak="0">
+  <w:abstractNum w:abstractNumId="5">
     <w:nsid w:val="22BF3296"/>
     <w:multiLevelType w:val="hybridMultilevel"/>
     <w:tmpl w:val="9D9A9B80"/>
@@ -4160,7 +4232,7 @@
       </w:rPr>
     </w:lvl>
   </w:abstractNum>
-  <w:abstractNum w:abstractNumId="6" w15:restartNumberingAfterBreak="0">
+  <w:abstractNum w:abstractNumId="6">
     <w:nsid w:val="26F958B0"/>
     <w:multiLevelType w:val="hybridMultilevel"/>
     <w:tmpl w:val="4F0AAA4E"/>
@@ -4273,7 +4345,7 @@
       </w:rPr>
     </w:lvl>
   </w:abstractNum>
-  <w:abstractNum w:abstractNumId="7" w15:restartNumberingAfterBreak="0">
+  <w:abstractNum w:abstractNumId="7">
     <w:nsid w:val="32DC6AF7"/>
     <w:multiLevelType w:val="hybridMultilevel"/>
     <w:tmpl w:val="824C1956"/>
@@ -4387,7 +4459,7 @@
       </w:rPr>
     </w:lvl>
   </w:abstractNum>
-  <w:abstractNum w:abstractNumId="8" w15:restartNumberingAfterBreak="0">
+  <w:abstractNum w:abstractNumId="8">
     <w:nsid w:val="3D495476"/>
     <w:multiLevelType w:val="hybridMultilevel"/>
     <w:tmpl w:val="E05A7632"/>
@@ -4500,7 +4572,7 @@
       </w:rPr>
     </w:lvl>
   </w:abstractNum>
-  <w:abstractNum w:abstractNumId="9" w15:restartNumberingAfterBreak="0">
+  <w:abstractNum w:abstractNumId="9">
     <w:nsid w:val="3E4C200E"/>
     <w:multiLevelType w:val="hybridMultilevel"/>
     <w:tmpl w:val="76864DF0"/>
@@ -4613,7 +4685,7 @@
       </w:rPr>
     </w:lvl>
   </w:abstractNum>
-  <w:abstractNum w:abstractNumId="10" w15:restartNumberingAfterBreak="0">
+  <w:abstractNum w:abstractNumId="10">
     <w:nsid w:val="49795F12"/>
     <w:multiLevelType w:val="hybridMultilevel"/>
     <w:tmpl w:val="61A8FF94"/>
@@ -4726,7 +4798,7 @@
       </w:rPr>
     </w:lvl>
   </w:abstractNum>
-  <w:abstractNum w:abstractNumId="11" w15:restartNumberingAfterBreak="0">
+  <w:abstractNum w:abstractNumId="11">
     <w:nsid w:val="523511C3"/>
     <w:multiLevelType w:val="hybridMultilevel"/>
     <w:tmpl w:val="34D0994A"/>
@@ -4839,7 +4911,7 @@
       </w:rPr>
     </w:lvl>
   </w:abstractNum>
-  <w:abstractNum w:abstractNumId="12" w15:restartNumberingAfterBreak="0">
+  <w:abstractNum w:abstractNumId="12">
     <w:nsid w:val="58B843A9"/>
     <w:multiLevelType w:val="hybridMultilevel"/>
     <w:tmpl w:val="F95E37A4"/>
@@ -4952,7 +5024,7 @@
       </w:rPr>
     </w:lvl>
   </w:abstractNum>
-  <w:abstractNum w:abstractNumId="13" w15:restartNumberingAfterBreak="0">
+  <w:abstractNum w:abstractNumId="13">
     <w:nsid w:val="67CC3904"/>
     <w:multiLevelType w:val="hybridMultilevel"/>
     <w:tmpl w:val="0D9C647E"/>
@@ -5065,7 +5137,7 @@
       </w:rPr>
     </w:lvl>
   </w:abstractNum>
-  <w:abstractNum w:abstractNumId="14" w15:restartNumberingAfterBreak="0">
+  <w:abstractNum w:abstractNumId="14">
     <w:nsid w:val="68526B0F"/>
     <w:multiLevelType w:val="hybridMultilevel"/>
     <w:tmpl w:val="CE263396"/>
@@ -5178,7 +5250,7 @@
       </w:rPr>
     </w:lvl>
   </w:abstractNum>
-  <w:abstractNum w:abstractNumId="15" w15:restartNumberingAfterBreak="0">
+  <w:abstractNum w:abstractNumId="15">
     <w:nsid w:val="6CCD3D9D"/>
     <w:multiLevelType w:val="hybridMultilevel"/>
     <w:tmpl w:val="64801050"/>
@@ -5291,7 +5363,7 @@
       </w:rPr>
     </w:lvl>
   </w:abstractNum>
-  <w:abstractNum w:abstractNumId="16" w15:restartNumberingAfterBreak="0">
+  <w:abstractNum w:abstractNumId="16">
     <w:nsid w:val="753D6F20"/>
     <w:multiLevelType w:val="hybridMultilevel"/>
     <w:tmpl w:val="F3E06632"/>
@@ -5404,7 +5476,7 @@
       </w:rPr>
     </w:lvl>
   </w:abstractNum>
-  <w:abstractNum w:abstractNumId="17" w15:restartNumberingAfterBreak="0">
+  <w:abstractNum w:abstractNumId="17">
     <w:nsid w:val="7DCD6B9E"/>
     <w:multiLevelType w:val="hybridMultilevel"/>
     <w:tmpl w:val="34088980"/>
@@ -5517,7 +5589,7 @@
       </w:rPr>
     </w:lvl>
   </w:abstractNum>
-  <w:abstractNum w:abstractNumId="18" w15:restartNumberingAfterBreak="0">
+  <w:abstractNum w:abstractNumId="18">
     <w:nsid w:val="7EAF5A9A"/>
     <w:multiLevelType w:val="hybridMultilevel"/>
     <w:tmpl w:val="14A2F306"/>
@@ -5691,7 +5763,7 @@
 </file>
 
 <file path=word/styles.xml><?xml version="1.0" encoding="utf-8"?>
-<w:styles xmlns:mc="http://schemas.openxmlformats.org/markup-compatibility/2006" xmlns:r="http://schemas.openxmlformats.org/officeDocument/2006/relationships" xmlns:w="http://schemas.openxmlformats.org/wordprocessingml/2006/main" xmlns:w14="http://schemas.microsoft.com/office/word/2010/wordml" xmlns:w15="http://schemas.microsoft.com/office/word/2012/wordml" xmlns:w16cex="http://schemas.microsoft.com/office/word/2018/wordml/cex" xmlns:w16cid="http://schemas.microsoft.com/office/word/2016/wordml/cid" xmlns:w16="http://schemas.microsoft.com/office/word/2018/wordml" xmlns:w16sdtdh="http://schemas.microsoft.com/office/word/2020/wordml/sdtdatahash" xmlns:w16se="http://schemas.microsoft.com/office/word/2015/wordml/symex" mc:Ignorable="w14 w15 w16se w16cid w16 w16cex w16sdtdh">
+<w:styles xmlns:mc="http://schemas.openxmlformats.org/markup-compatibility/2006" xmlns:r="http://schemas.openxmlformats.org/officeDocument/2006/relationships" xmlns:w="http://schemas.openxmlformats.org/wordprocessingml/2006/main" xmlns:w14="http://schemas.microsoft.com/office/word/2010/wordml" mc:Ignorable="w14">
   <w:docDefaults>
     <w:rPrDefault>
       <w:rPr>
@@ -5707,383 +5779,144 @@
       </w:pPr>
     </w:pPrDefault>
   </w:docDefaults>
-  <w:latentStyles w:defLockedState="0" w:defUIPriority="99" w:defSemiHidden="0" w:defUnhideWhenUsed="0" w:defQFormat="0" w:count="376">
-    <w:lsdException w:name="Normal" w:uiPriority="0" w:qFormat="1"/>
-    <w:lsdException w:name="heading 1" w:uiPriority="9" w:qFormat="1"/>
-    <w:lsdException w:name="heading 2" w:semiHidden="1" w:uiPriority="9" w:unhideWhenUsed="1" w:qFormat="1"/>
-    <w:lsdException w:name="heading 3" w:semiHidden="1" w:uiPriority="9" w:unhideWhenUsed="1" w:qFormat="1"/>
-    <w:lsdException w:name="heading 4" w:semiHidden="1" w:uiPriority="9" w:unhideWhenUsed="1" w:qFormat="1"/>
-    <w:lsdException w:name="heading 5" w:semiHidden="1" w:uiPriority="9" w:unhideWhenUsed="1" w:qFormat="1"/>
-    <w:lsdException w:name="heading 6" w:semiHidden="1" w:uiPriority="9" w:unhideWhenUsed="1" w:qFormat="1"/>
-    <w:lsdException w:name="heading 7" w:semiHidden="1" w:uiPriority="9" w:unhideWhenUsed="1" w:qFormat="1"/>
-    <w:lsdException w:name="heading 8" w:semiHidden="1" w:uiPriority="9" w:unhideWhenUsed="1" w:qFormat="1"/>
-    <w:lsdException w:name="heading 9" w:semiHidden="1" w:uiPriority="9" w:unhideWhenUsed="1" w:qFormat="1"/>
-    <w:lsdException w:name="index 1" w:semiHidden="1" w:unhideWhenUsed="1"/>
-    <w:lsdException w:name="index 2" w:semiHidden="1" w:unhideWhenUsed="1"/>
-    <w:lsdException w:name="index 3" w:semiHidden="1" w:unhideWhenUsed="1"/>
-    <w:lsdException w:name="index 4" w:semiHidden="1" w:unhideWhenUsed="1"/>
-    <w:lsdException w:name="index 5" w:semiHidden="1" w:unhideWhenUsed="1"/>
-    <w:lsdException w:name="index 6" w:semiHidden="1" w:unhideWhenUsed="1"/>
-    <w:lsdException w:name="index 7" w:semiHidden="1" w:unhideWhenUsed="1"/>
-    <w:lsdException w:name="index 8" w:semiHidden="1" w:unhideWhenUsed="1"/>
-    <w:lsdException w:name="index 9" w:semiHidden="1" w:unhideWhenUsed="1"/>
-    <w:lsdException w:name="toc 1" w:semiHidden="1" w:uiPriority="39" w:unhideWhenUsed="1"/>
-    <w:lsdException w:name="toc 2" w:semiHidden="1" w:uiPriority="39" w:unhideWhenUsed="1"/>
-    <w:lsdException w:name="toc 3" w:semiHidden="1" w:uiPriority="39" w:unhideWhenUsed="1"/>
-    <w:lsdException w:name="toc 4" w:semiHidden="1" w:uiPriority="39" w:unhideWhenUsed="1"/>
-    <w:lsdException w:name="toc 5" w:semiHidden="1" w:uiPriority="39" w:unhideWhenUsed="1"/>
-    <w:lsdException w:name="toc 6" w:semiHidden="1" w:uiPriority="39" w:unhideWhenUsed="1"/>
-    <w:lsdException w:name="toc 7" w:semiHidden="1" w:uiPriority="39" w:unhideWhenUsed="1"/>
-    <w:lsdException w:name="toc 8" w:semiHidden="1" w:uiPriority="39" w:unhideWhenUsed="1"/>
-    <w:lsdException w:name="toc 9" w:semiHidden="1" w:uiPriority="39" w:unhideWhenUsed="1"/>
-    <w:lsdException w:name="Normal Indent" w:semiHidden="1" w:unhideWhenUsed="1"/>
-    <w:lsdException w:name="footnote text" w:semiHidden="1" w:unhideWhenUsed="1"/>
-    <w:lsdException w:name="annotation text" w:semiHidden="1" w:unhideWhenUsed="1"/>
-    <w:lsdException w:name="header" w:semiHidden="1" w:unhideWhenUsed="1"/>
-    <w:lsdException w:name="footer" w:semiHidden="1" w:unhideWhenUsed="1"/>
-    <w:lsdException w:name="index heading" w:semiHidden="1" w:unhideWhenUsed="1"/>
-    <w:lsdException w:name="caption" w:semiHidden="1" w:uiPriority="35" w:unhideWhenUsed="1" w:qFormat="1"/>
-    <w:lsdException w:name="table of figures" w:semiHidden="1" w:unhideWhenUsed="1"/>
-    <w:lsdException w:name="envelope address" w:semiHidden="1" w:unhideWhenUsed="1"/>
-    <w:lsdException w:name="envelope return" w:semiHidden="1" w:unhideWhenUsed="1"/>
-    <w:lsdException w:name="footnote reference" w:semiHidden="1" w:unhideWhenUsed="1"/>
-    <w:lsdException w:name="annotation reference" w:semiHidden="1" w:unhideWhenUsed="1"/>
-    <w:lsdException w:name="line number" w:semiHidden="1" w:unhideWhenUsed="1"/>
-    <w:lsdException w:name="page number" w:semiHidden="1" w:unhideWhenUsed="1"/>
-    <w:lsdException w:name="endnote reference" w:semiHidden="1" w:unhideWhenUsed="1"/>
-    <w:lsdException w:name="endnote text" w:semiHidden="1" w:unhideWhenUsed="1"/>
-    <w:lsdException w:name="table of authorities" w:semiHidden="1" w:unhideWhenUsed="1"/>
-    <w:lsdException w:name="macro" w:semiHidden="1" w:unhideWhenUsed="1"/>
-    <w:lsdException w:name="toa heading" w:semiHidden="1" w:unhideWhenUsed="1"/>
-    <w:lsdException w:name="List" w:semiHidden="1" w:unhideWhenUsed="1"/>
-    <w:lsdException w:name="List Bullet" w:semiHidden="1" w:unhideWhenUsed="1"/>
-    <w:lsdException w:name="List Number" w:semiHidden="1" w:unhideWhenUsed="1"/>
-    <w:lsdException w:name="List 2" w:semiHidden="1" w:unhideWhenUsed="1"/>
-    <w:lsdException w:name="List 3" w:semiHidden="1" w:unhideWhenUsed="1"/>
-    <w:lsdException w:name="List 4" w:semiHidden="1" w:unhideWhenUsed="1"/>
-    <w:lsdException w:name="List 5" w:semiHidden="1" w:unhideWhenUsed="1"/>
-    <w:lsdException w:name="List Bullet 2" w:semiHidden="1" w:unhideWhenUsed="1"/>
-    <w:lsdException w:name="List Bullet 3" w:semiHidden="1" w:unhideWhenUsed="1"/>
-    <w:lsdException w:name="List Bullet 4" w:semiHidden="1" w:unhideWhenUsed="1"/>
-    <w:lsdException w:name="List Bullet 5" w:semiHidden="1" w:unhideWhenUsed="1"/>
-    <w:lsdException w:name="List Number 2" w:semiHidden="1" w:unhideWhenUsed="1"/>
-    <w:lsdException w:name="List Number 3" w:semiHidden="1" w:unhideWhenUsed="1"/>
-    <w:lsdException w:name="List Number 4" w:semiHidden="1" w:unhideWhenUsed="1"/>
-    <w:lsdException w:name="List Number 5" w:semiHidden="1" w:unhideWhenUsed="1"/>
-    <w:lsdException w:name="Title" w:uiPriority="10" w:qFormat="1"/>
-    <w:lsdException w:name="Closing" w:semiHidden="1" w:unhideWhenUsed="1"/>
-    <w:lsdException w:name="Signature" w:semiHidden="1" w:unhideWhenUsed="1"/>
-    <w:lsdException w:name="Default Paragraph Font" w:semiHidden="1" w:uiPriority="1" w:unhideWhenUsed="1"/>
-    <w:lsdException w:name="Body Text" w:semiHidden="1" w:unhideWhenUsed="1"/>
-    <w:lsdException w:name="Body Text Indent" w:semiHidden="1" w:unhideWhenUsed="1"/>
-    <w:lsdException w:name="List Continue" w:semiHidden="1" w:unhideWhenUsed="1"/>
-    <w:lsdException w:name="List Continue 2" w:semiHidden="1" w:unhideWhenUsed="1"/>
-    <w:lsdException w:name="List Continue 3" w:semiHidden="1" w:unhideWhenUsed="1"/>
-    <w:lsdException w:name="List Continue 4" w:semiHidden="1" w:unhideWhenUsed="1"/>
-    <w:lsdException w:name="List Continue 5" w:semiHidden="1" w:unhideWhenUsed="1"/>
-    <w:lsdException w:name="Message Header" w:semiHidden="1" w:unhideWhenUsed="1"/>
-    <w:lsdException w:name="Subtitle" w:uiPriority="11" w:qFormat="1"/>
-    <w:lsdException w:name="Salutation" w:semiHidden="1" w:unhideWhenUsed="1"/>
-    <w:lsdException w:name="Date" w:semiHidden="1" w:unhideWhenUsed="1"/>
-    <w:lsdException w:name="Body Text First Indent" w:semiHidden="1" w:unhideWhenUsed="1"/>
-    <w:lsdException w:name="Body Text First Indent 2" w:semiHidden="1" w:unhideWhenUsed="1"/>
-    <w:lsdException w:name="Note Heading" w:semiHidden="1" w:unhideWhenUsed="1"/>
-    <w:lsdException w:name="Body Text 2" w:semiHidden="1" w:unhideWhenUsed="1"/>
-    <w:lsdException w:name="Body Text 3" w:semiHidden="1" w:unhideWhenUsed="1"/>
-    <w:lsdException w:name="Body Text Indent 2" w:semiHidden="1" w:unhideWhenUsed="1"/>
-    <w:lsdException w:name="Body Text Indent 3" w:semiHidden="1" w:unhideWhenUsed="1"/>
-    <w:lsdException w:name="Block Text" w:semiHidden="1" w:unhideWhenUsed="1"/>
-    <w:lsdException w:name="Hyperlink" w:semiHidden="1" w:unhideWhenUsed="1"/>
-    <w:lsdException w:name="FollowedHyperlink" w:semiHidden="1" w:unhideWhenUsed="1"/>
-    <w:lsdException w:name="Strong" w:uiPriority="22" w:qFormat="1"/>
-    <w:lsdException w:name="Emphasis" w:uiPriority="20" w:qFormat="1"/>
-    <w:lsdException w:name="Document Map" w:semiHidden="1" w:unhideWhenUsed="1"/>
-    <w:lsdException w:name="Plain Text" w:semiHidden="1" w:unhideWhenUsed="1"/>
-    <w:lsdException w:name="E-mail Signature" w:semiHidden="1" w:unhideWhenUsed="1"/>
-    <w:lsdException w:name="HTML Top of Form" w:semiHidden="1" w:unhideWhenUsed="1"/>
-    <w:lsdException w:name="HTML Bottom of Form" w:semiHidden="1" w:unhideWhenUsed="1"/>
-    <w:lsdException w:name="Normal (Web)" w:semiHidden="1" w:unhideWhenUsed="1"/>
-    <w:lsdException w:name="HTML Acronym" w:semiHidden="1" w:unhideWhenUsed="1"/>
-    <w:lsdException w:name="HTML Address" w:semiHidden="1" w:unhideWhenUsed="1"/>
-    <w:lsdException w:name="HTML Cite" w:semiHidden="1" w:unhideWhenUsed="1"/>
-    <w:lsdException w:name="HTML Code" w:semiHidden="1" w:unhideWhenUsed="1"/>
-    <w:lsdException w:name="HTML Definition" w:semiHidden="1" w:unhideWhenUsed="1"/>
-    <w:lsdException w:name="HTML Keyboard" w:semiHidden="1" w:unhideWhenUsed="1"/>
-    <w:lsdException w:name="HTML Preformatted" w:semiHidden="1" w:unhideWhenUsed="1"/>
-    <w:lsdException w:name="HTML Sample" w:semiHidden="1" w:unhideWhenUsed="1"/>
-    <w:lsdException w:name="HTML Typewriter" w:semiHidden="1" w:unhideWhenUsed="1"/>
-    <w:lsdException w:name="HTML Variable" w:semiHidden="1" w:unhideWhenUsed="1"/>
-    <w:lsdException w:name="Normal Table" w:semiHidden="1" w:unhideWhenUsed="1"/>
-    <w:lsdException w:name="annotation subject" w:semiHidden="1" w:unhideWhenUsed="1"/>
-    <w:lsdException w:name="No List" w:semiHidden="1" w:unhideWhenUsed="1"/>
-    <w:lsdException w:name="Outline List 1" w:semiHidden="1" w:unhideWhenUsed="1"/>
-    <w:lsdException w:name="Outline List 2" w:semiHidden="1" w:unhideWhenUsed="1"/>
-    <w:lsdException w:name="Outline List 3" w:semiHidden="1" w:unhideWhenUsed="1"/>
-    <w:lsdException w:name="Table Simple 1" w:semiHidden="1" w:unhideWhenUsed="1"/>
-    <w:lsdException w:name="Table Simple 2" w:semiHidden="1" w:unhideWhenUsed="1"/>
-    <w:lsdException w:name="Table Simple 3" w:semiHidden="1" w:unhideWhenUsed="1"/>
-    <w:lsdException w:name="Table Classic 1" w:semiHidden="1" w:unhideWhenUsed="1"/>
-    <w:lsdException w:name="Table Classic 2" w:semiHidden="1" w:unhideWhenUsed="1"/>
-    <w:lsdException w:name="Table Classic 3" w:semiHidden="1" w:unhideWhenUsed="1"/>
-    <w:lsdException w:name="Table Classic 4" w:semiHidden="1" w:unhideWhenUsed="1"/>
-    <w:lsdException w:name="Table Colorful 1" w:semiHidden="1" w:unhideWhenUsed="1"/>
-    <w:lsdException w:name="Table Colorful 2" w:semiHidden="1" w:unhideWhenUsed="1"/>
-    <w:lsdException w:name="Table Colorful 3" w:semiHidden="1" w:unhideWhenUsed="1"/>
-    <w:lsdException w:name="Table Columns 1" w:semiHidden="1" w:unhideWhenUsed="1"/>
-    <w:lsdException w:name="Table Columns 2" w:semiHidden="1" w:unhideWhenUsed="1"/>
-    <w:lsdException w:name="Table Columns 3" w:semiHidden="1" w:unhideWhenUsed="1"/>
-    <w:lsdException w:name="Table Columns 4" w:semiHidden="1" w:unhideWhenUsed="1"/>
-    <w:lsdException w:name="Table Columns 5" w:semiHidden="1" w:unhideWhenUsed="1"/>
-    <w:lsdException w:name="Table Grid 1" w:semiHidden="1" w:unhideWhenUsed="1"/>
-    <w:lsdException w:name="Table Grid 2" w:semiHidden="1" w:unhideWhenUsed="1"/>
-    <w:lsdException w:name="Table Grid 3" w:semiHidden="1" w:unhideWhenUsed="1"/>
-    <w:lsdException w:name="Table Grid 4" w:semiHidden="1" w:unhideWhenUsed="1"/>
-    <w:lsdException w:name="Table Grid 5" w:semiHidden="1" w:unhideWhenUsed="1"/>
-    <w:lsdException w:name="Table Grid 6" w:semiHidden="1" w:unhideWhenUsed="1"/>
-    <w:lsdException w:name="Table Grid 7" w:semiHidden="1" w:unhideWhenUsed="1"/>
-    <w:lsdException w:name="Table Grid 8" w:semiHidden="1" w:unhideWhenUsed="1"/>
-    <w:lsdException w:name="Table List 1" w:semiHidden="1" w:unhideWhenUsed="1"/>
-    <w:lsdException w:name="Table List 2" w:semiHidden="1" w:unhideWhenUsed="1"/>
-    <w:lsdException w:name="Table List 3" w:semiHidden="1" w:unhideWhenUsed="1"/>
-    <w:lsdException w:name="Table List 4" w:semiHidden="1" w:unhideWhenUsed="1"/>
-    <w:lsdException w:name="Table List 5" w:semiHidden="1" w:unhideWhenUsed="1"/>
-    <w:lsdException w:name="Table List 6" w:semiHidden="1" w:unhideWhenUsed="1"/>
-    <w:lsdException w:name="Table List 7" w:semiHidden="1" w:unhideWhenUsed="1"/>
-    <w:lsdException w:name="Table List 8" w:semiHidden="1" w:unhideWhenUsed="1"/>
-    <w:lsdException w:name="Table 3D effects 1" w:semiHidden="1" w:unhideWhenUsed="1"/>
-    <w:lsdException w:name="Table 3D effects 2" w:semiHidden="1" w:unhideWhenUsed="1"/>
-    <w:lsdException w:name="Table 3D effects 3" w:semiHidden="1" w:unhideWhenUsed="1"/>
-    <w:lsdException w:name="Table Contemporary" w:semiHidden="1" w:unhideWhenUsed="1"/>
-    <w:lsdException w:name="Table Elegant" w:semiHidden="1" w:unhideWhenUsed="1"/>
-    <w:lsdException w:name="Table Professional" w:semiHidden="1" w:unhideWhenUsed="1"/>
-    <w:lsdException w:name="Table Subtle 1" w:semiHidden="1" w:unhideWhenUsed="1"/>
-    <w:lsdException w:name="Table Subtle 2" w:semiHidden="1" w:unhideWhenUsed="1"/>
-    <w:lsdException w:name="Table Web 1" w:semiHidden="1" w:unhideWhenUsed="1"/>
-    <w:lsdException w:name="Table Web 2" w:semiHidden="1" w:unhideWhenUsed="1"/>
-    <w:lsdException w:name="Table Web 3" w:semiHidden="1" w:unhideWhenUsed="1"/>
-    <w:lsdException w:name="Balloon Text" w:semiHidden="1" w:unhideWhenUsed="1"/>
-    <w:lsdException w:name="Table Grid" w:uiPriority="39"/>
-    <w:lsdException w:name="Table Theme" w:semiHidden="1" w:unhideWhenUsed="1"/>
-    <w:lsdException w:name="Placeholder Text" w:semiHidden="1"/>
-    <w:lsdException w:name="No Spacing" w:uiPriority="1" w:qFormat="1"/>
-    <w:lsdException w:name="Light Shading" w:uiPriority="60"/>
-    <w:lsdException w:name="Light List" w:uiPriority="61"/>
-    <w:lsdException w:name="Light Grid" w:uiPriority="62"/>
-    <w:lsdException w:name="Medium Shading 1" w:uiPriority="63"/>
-    <w:lsdException w:name="Medium Shading 2" w:uiPriority="64"/>
-    <w:lsdException w:name="Medium List 1" w:uiPriority="65"/>
-    <w:lsdException w:name="Medium List 2" w:uiPriority="66"/>
-    <w:lsdException w:name="Medium Grid 1" w:uiPriority="67"/>
-    <w:lsdException w:name="Medium Grid 2" w:uiPriority="68"/>
-    <w:lsdException w:name="Medium Grid 3" w:uiPriority="69"/>
-    <w:lsdException w:name="Dark List" w:uiPriority="70"/>
-    <w:lsdException w:name="Colorful Shading" w:uiPriority="71"/>
-    <w:lsdException w:name="Colorful List" w:uiPriority="72"/>
-    <w:lsdException w:name="Colorful Grid" w:uiPriority="73"/>
-    <w:lsdException w:name="Light Shading Accent 1" w:uiPriority="60"/>
-    <w:lsdException w:name="Light List Accent 1" w:uiPriority="61"/>
-    <w:lsdException w:name="Light Grid Accent 1" w:uiPriority="62"/>
-    <w:lsdException w:name="Medium Shading 1 Accent 1" w:uiPriority="63"/>
-    <w:lsdException w:name="Medium Shading 2 Accent 1" w:uiPriority="64"/>
-    <w:lsdException w:name="Medium List 1 Accent 1" w:uiPriority="65"/>
-    <w:lsdException w:name="Revision" w:semiHidden="1"/>
-    <w:lsdException w:name="List Paragraph" w:uiPriority="34" w:qFormat="1"/>
-    <w:lsdException w:name="Quote" w:uiPriority="29" w:qFormat="1"/>
-    <w:lsdException w:name="Intense Quote" w:uiPriority="30" w:qFormat="1"/>
-    <w:lsdException w:name="Medium List 2 Accent 1" w:uiPriority="66"/>
-    <w:lsdException w:name="Medium Grid 1 Accent 1" w:uiPriority="67"/>
-    <w:lsdException w:name="Medium Grid 2 Accent 1" w:uiPriority="68"/>
-    <w:lsdException w:name="Medium Grid 3 Accent 1" w:uiPriority="69"/>
-    <w:lsdException w:name="Dark List Accent 1" w:uiPriority="70"/>
-    <w:lsdException w:name="Colorful Shading Accent 1" w:uiPriority="71"/>
-    <w:lsdException w:name="Colorful List Accent 1" w:uiPriority="72"/>
-    <w:lsdException w:name="Colorful Grid Accent 1" w:uiPriority="73"/>
-    <w:lsdException w:name="Light Shading Accent 2" w:uiPriority="60"/>
-    <w:lsdException w:name="Light List Accent 2" w:uiPriority="61"/>
-    <w:lsdException w:name="Light Grid Accent 2" w:uiPriority="62"/>
-    <w:lsdException w:name="Medium Shading 1 Accent 2" w:uiPriority="63"/>
-    <w:lsdException w:name="Medium Shading 2 Accent 2" w:uiPriority="64"/>
-    <w:lsdException w:name="Medium List 1 Accent 2" w:uiPriority="65"/>
-    <w:lsdException w:name="Medium List 2 Accent 2" w:uiPriority="66"/>
-    <w:lsdException w:name="Medium Grid 1 Accent 2" w:uiPriority="67"/>
-    <w:lsdException w:name="Medium Grid 2 Accent 2" w:uiPriority="68"/>
-    <w:lsdException w:name="Medium Grid 3 Accent 2" w:uiPriority="69"/>
-    <w:lsdException w:name="Dark List Accent 2" w:uiPriority="70"/>
-    <w:lsdException w:name="Colorful Shading Accent 2" w:uiPriority="71"/>
-    <w:lsdException w:name="Colorful List Accent 2" w:uiPriority="72"/>
-    <w:lsdException w:name="Colorful Grid Accent 2" w:uiPriority="73"/>
-    <w:lsdException w:name="Light Shading Accent 3" w:uiPriority="60"/>
-    <w:lsdException w:name="Light List Accent 3" w:uiPriority="61"/>
-    <w:lsdException w:name="Light Grid Accent 3" w:uiPriority="62"/>
-    <w:lsdException w:name="Medium Shading 1 Accent 3" w:uiPriority="63"/>
-    <w:lsdException w:name="Medium Shading 2 Accent 3" w:uiPriority="64"/>
-    <w:lsdException w:name="Medium List 1 Accent 3" w:uiPriority="65"/>
-    <w:lsdException w:name="Medium List 2 Accent 3" w:uiPriority="66"/>
-    <w:lsdException w:name="Medium Grid 1 Accent 3" w:uiPriority="67"/>
-    <w:lsdException w:name="Medium Grid 2 Accent 3" w:uiPriority="68"/>
-    <w:lsdException w:name="Medium Grid 3 Accent 3" w:uiPriority="69"/>
-    <w:lsdException w:name="Dark List Accent 3" w:uiPriority="70"/>
-    <w:lsdException w:name="Colorful Shading Accent 3" w:uiPriority="71"/>
-    <w:lsdException w:name="Colorful List Accent 3" w:uiPriority="72"/>
-    <w:lsdException w:name="Colorful Grid Accent 3" w:uiPriority="73"/>
-    <w:lsdException w:name="Light Shading Accent 4" w:uiPriority="60"/>
-    <w:lsdException w:name="Light List Accent 4" w:uiPriority="61"/>
-    <w:lsdException w:name="Light Grid Accent 4" w:uiPriority="62"/>
-    <w:lsdException w:name="Medium Shading 1 Accent 4" w:uiPriority="63"/>
-    <w:lsdException w:name="Medium Shading 2 Accent 4" w:uiPriority="64"/>
-    <w:lsdException w:name="Medium List 1 Accent 4" w:uiPriority="65"/>
-    <w:lsdException w:name="Medium List 2 Accent 4" w:uiPriority="66"/>
-    <w:lsdException w:name="Medium Grid 1 Accent 4" w:uiPriority="67"/>
-    <w:lsdException w:name="Medium Grid 2 Accent 4" w:uiPriority="68"/>
-    <w:lsdException w:name="Medium Grid 3 Accent 4" w:uiPriority="69"/>
-    <w:lsdException w:name="Dark List Accent 4" w:uiPriority="70"/>
-    <w:lsdException w:name="Colorful Shading Accent 4" w:uiPriority="71"/>
-    <w:lsdException w:name="Colorful List Accent 4" w:uiPriority="72"/>
-    <w:lsdException w:name="Colorful Grid Accent 4" w:uiPriority="73"/>
-    <w:lsdException w:name="Light Shading Accent 5" w:uiPriority="60"/>
-    <w:lsdException w:name="Light List Accent 5" w:uiPriority="61"/>
-    <w:lsdException w:name="Light Grid Accent 5" w:uiPriority="62"/>
-    <w:lsdException w:name="Medium Shading 1 Accent 5" w:uiPriority="63"/>
-    <w:lsdException w:name="Medium Shading 2 Accent 5" w:uiPriority="64"/>
-    <w:lsdException w:name="Medium List 1 Accent 5" w:uiPriority="65"/>
-    <w:lsdException w:name="Medium List 2 Accent 5" w:uiPriority="66"/>
-    <w:lsdException w:name="Medium Grid 1 Accent 5" w:uiPriority="67"/>
-    <w:lsdException w:name="Medium Grid 2 Accent 5" w:uiPriority="68"/>
-    <w:lsdException w:name="Medium Grid 3 Accent 5" w:uiPriority="69"/>
-    <w:lsdException w:name="Dark List Accent 5" w:uiPriority="70"/>
-    <w:lsdException w:name="Colorful Shading Accent 5" w:uiPriority="71"/>
-    <w:lsdException w:name="Colorful List Accent 5" w:uiPriority="72"/>
-    <w:lsdException w:name="Colorful Grid Accent 5" w:uiPriority="73"/>
-    <w:lsdException w:name="Light Shading Accent 6" w:uiPriority="60"/>
-    <w:lsdException w:name="Light List Accent 6" w:uiPriority="61"/>
-    <w:lsdException w:name="Light Grid Accent 6" w:uiPriority="62"/>
-    <w:lsdException w:name="Medium Shading 1 Accent 6" w:uiPriority="63"/>
-    <w:lsdException w:name="Medium Shading 2 Accent 6" w:uiPriority="64"/>
-    <w:lsdException w:name="Medium List 1 Accent 6" w:uiPriority="65"/>
-    <w:lsdException w:name="Medium List 2 Accent 6" w:uiPriority="66"/>
-    <w:lsdException w:name="Medium Grid 1 Accent 6" w:uiPriority="67"/>
-    <w:lsdException w:name="Medium Grid 2 Accent 6" w:uiPriority="68"/>
-    <w:lsdException w:name="Medium Grid 3 Accent 6" w:uiPriority="69"/>
-    <w:lsdException w:name="Dark List Accent 6" w:uiPriority="70"/>
-    <w:lsdException w:name="Colorful Shading Accent 6" w:uiPriority="71"/>
-    <w:lsdException w:name="Colorful List Accent 6" w:uiPriority="72"/>
-    <w:lsdException w:name="Colorful Grid Accent 6" w:uiPriority="73"/>
-    <w:lsdException w:name="Subtle Emphasis" w:uiPriority="19" w:qFormat="1"/>
-    <w:lsdException w:name="Intense Emphasis" w:uiPriority="21" w:qFormat="1"/>
-    <w:lsdException w:name="Subtle Reference" w:uiPriority="31" w:qFormat="1"/>
-    <w:lsdException w:name="Intense Reference" w:uiPriority="32" w:qFormat="1"/>
-    <w:lsdException w:name="Book Title" w:uiPriority="33" w:qFormat="1"/>
-    <w:lsdException w:name="Bibliography" w:semiHidden="1" w:uiPriority="37" w:unhideWhenUsed="1"/>
-    <w:lsdException w:name="TOC Heading" w:semiHidden="1" w:uiPriority="39" w:unhideWhenUsed="1" w:qFormat="1"/>
-    <w:lsdException w:name="Plain Table 1" w:uiPriority="41"/>
-    <w:lsdException w:name="Plain Table 2" w:uiPriority="42"/>
-    <w:lsdException w:name="Plain Table 3" w:uiPriority="43"/>
-    <w:lsdException w:name="Plain Table 4" w:uiPriority="44"/>
-    <w:lsdException w:name="Plain Table 5" w:uiPriority="45"/>
-    <w:lsdException w:name="Grid Table Light" w:uiPriority="40"/>
-    <w:lsdException w:name="Grid Table 1 Light" w:uiPriority="46"/>
-    <w:lsdException w:name="Grid Table 2" w:uiPriority="47"/>
-    <w:lsdException w:name="Grid Table 3" w:uiPriority="48"/>
-    <w:lsdException w:name="Grid Table 4" w:uiPriority="49"/>
-    <w:lsdException w:name="Grid Table 5 Dark" w:uiPriority="50"/>
-    <w:lsdException w:name="Grid Table 6 Colorful" w:uiPriority="51"/>
-    <w:lsdException w:name="Grid Table 7 Colorful" w:uiPriority="52"/>
-    <w:lsdException w:name="Grid Table 1 Light Accent 1" w:uiPriority="46"/>
-    <w:lsdException w:name="Grid Table 2 Accent 1" w:uiPriority="47"/>
-    <w:lsdException w:name="Grid Table 3 Accent 1" w:uiPriority="48"/>
-    <w:lsdException w:name="Grid Table 4 Accent 1" w:uiPriority="49"/>
-    <w:lsdException w:name="Grid Table 5 Dark Accent 1" w:uiPriority="50"/>
-    <w:lsdException w:name="Grid Table 6 Colorful Accent 1" w:uiPriority="51"/>
-    <w:lsdException w:name="Grid Table 7 Colorful Accent 1" w:uiPriority="52"/>
-    <w:lsdException w:name="Grid Table 1 Light Accent 2" w:uiPriority="46"/>
-    <w:lsdException w:name="Grid Table 2 Accent 2" w:uiPriority="47"/>
-    <w:lsdException w:name="Grid Table 3 Accent 2" w:uiPriority="48"/>
-    <w:lsdException w:name="Grid Table 4 Accent 2" w:uiPriority="49"/>
-    <w:lsdException w:name="Grid Table 5 Dark Accent 2" w:uiPriority="50"/>
-    <w:lsdException w:name="Grid Table 6 Colorful Accent 2" w:uiPriority="51"/>
-    <w:lsdException w:name="Grid Table 7 Colorful Accent 2" w:uiPriority="52"/>
-    <w:lsdException w:name="Grid Table 1 Light Accent 3" w:uiPriority="46"/>
-    <w:lsdException w:name="Grid Table 2 Accent 3" w:uiPriority="47"/>
-    <w:lsdException w:name="Grid Table 3 Accent 3" w:uiPriority="48"/>
-    <w:lsdException w:name="Grid Table 4 Accent 3" w:uiPriority="49"/>
-    <w:lsdException w:name="Grid Table 5 Dark Accent 3" w:uiPriority="50"/>
-    <w:lsdException w:name="Grid Table 6 Colorful Accent 3" w:uiPriority="51"/>
-    <w:lsdException w:name="Grid Table 7 Colorful Accent 3" w:uiPriority="52"/>
-    <w:lsdException w:name="Grid Table 1 Light Accent 4" w:uiPriority="46"/>
-    <w:lsdException w:name="Grid Table 2 Accent 4" w:uiPriority="47"/>
-    <w:lsdException w:name="Grid Table 3 Accent 4" w:uiPriority="48"/>
-    <w:lsdException w:name="Grid Table 4 Accent 4" w:uiPriority="49"/>
-    <w:lsdException w:name="Grid Table 5 Dark Accent 4" w:uiPriority="50"/>
-    <w:lsdException w:name="Grid Table 6 Colorful Accent 4" w:uiPriority="51"/>
-    <w:lsdException w:name="Grid Table 7 Colorful Accent 4" w:uiPriority="52"/>
-    <w:lsdException w:name="Grid Table 1 Light Accent 5" w:uiPriority="46"/>
-    <w:lsdException w:name="Grid Table 2 Accent 5" w:uiPriority="47"/>
-    <w:lsdException w:name="Grid Table 3 Accent 5" w:uiPriority="48"/>
-    <w:lsdException w:name="Grid Table 4 Accent 5" w:uiPriority="49"/>
-    <w:lsdException w:name="Grid Table 5 Dark Accent 5" w:uiPriority="50"/>
-    <w:lsdException w:name="Grid Table 6 Colorful Accent 5" w:uiPriority="51"/>
-    <w:lsdException w:name="Grid Table 7 Colorful Accent 5" w:uiPriority="52"/>
-    <w:lsdException w:name="Grid Table 1 Light Accent 6" w:uiPriority="46"/>
-    <w:lsdException w:name="Grid Table 2 Accent 6" w:uiPriority="47"/>
-    <w:lsdException w:name="Grid Table 3 Accent 6" w:uiPriority="48"/>
-    <w:lsdException w:name="Grid Table 4 Accent 6" w:uiPriority="49"/>
-    <w:lsdException w:name="Grid Table 5 Dark Accent 6" w:uiPriority="50"/>
-    <w:lsdException w:name="Grid Table 6 Colorful Accent 6" w:uiPriority="51"/>
-    <w:lsdException w:name="Grid Table 7 Colorful Accent 6" w:uiPriority="52"/>
-    <w:lsdException w:name="List Table 1 Light" w:uiPriority="46"/>
-    <w:lsdException w:name="List Table 2" w:uiPriority="47"/>
-    <w:lsdException w:name="List Table 3" w:uiPriority="48"/>
-    <w:lsdException w:name="List Table 4" w:uiPriority="49"/>
-    <w:lsdException w:name="List Table 5 Dark" w:uiPriority="50"/>
-    <w:lsdException w:name="List Table 6 Colorful" w:uiPriority="51"/>
-    <w:lsdException w:name="List Table 7 Colorful" w:uiPriority="52"/>
-    <w:lsdException w:name="List Table 1 Light Accent 1" w:uiPriority="46"/>
-    <w:lsdException w:name="List Table 2 Accent 1" w:uiPriority="47"/>
-    <w:lsdException w:name="List Table 3 Accent 1" w:uiPriority="48"/>
-    <w:lsdException w:name="List Table 4 Accent 1" w:uiPriority="49"/>
-    <w:lsdException w:name="List Table 5 Dark Accent 1" w:uiPriority="50"/>
-    <w:lsdException w:name="List Table 6 Colorful Accent 1" w:uiPriority="51"/>
-    <w:lsdException w:name="List Table 7 Colorful Accent 1" w:uiPriority="52"/>
-    <w:lsdException w:name="List Table 1 Light Accent 2" w:uiPriority="46"/>
-    <w:lsdException w:name="List Table 2 Accent 2" w:uiPriority="47"/>
-    <w:lsdException w:name="List Table 3 Accent 2" w:uiPriority="48"/>
-    <w:lsdException w:name="List Table 4 Accent 2" w:uiPriority="49"/>
-    <w:lsdException w:name="List Table 5 Dark Accent 2" w:uiPriority="50"/>
-    <w:lsdException w:name="List Table 6 Colorful Accent 2" w:uiPriority="51"/>
-    <w:lsdException w:name="List Table 7 Colorful Accent 2" w:uiPriority="52"/>
-    <w:lsdException w:name="List Table 1 Light Accent 3" w:uiPriority="46"/>
-    <w:lsdException w:name="List Table 2 Accent 3" w:uiPriority="47"/>
-    <w:lsdException w:name="List Table 3 Accent 3" w:uiPriority="48"/>
-    <w:lsdException w:name="List Table 4 Accent 3" w:uiPriority="49"/>
-    <w:lsdException w:name="List Table 5 Dark Accent 3" w:uiPriority="50"/>
-    <w:lsdException w:name="List Table 6 Colorful Accent 3" w:uiPriority="51"/>
-    <w:lsdException w:name="List Table 7 Colorful Accent 3" w:uiPriority="52"/>
-    <w:lsdException w:name="List Table 1 Light Accent 4" w:uiPriority="46"/>
-    <w:lsdException w:name="List Table 2 Accent 4" w:uiPriority="47"/>
-    <w:lsdException w:name="List Table 3 Accent 4" w:uiPriority="48"/>
-    <w:lsdException w:name="List Table 4 Accent 4" w:uiPriority="49"/>
-    <w:lsdException w:name="List Table 5 Dark Accent 4" w:uiPriority="50"/>
-    <w:lsdException w:name="List Table 6 Colorful Accent 4" w:uiPriority="51"/>
-    <w:lsdException w:name="List Table 7 Colorful Accent 4" w:uiPriority="52"/>
-    <w:lsdException w:name="List Table 1 Light Accent 5" w:uiPriority="46"/>
-    <w:lsdException w:name="List Table 2 Accent 5" w:uiPriority="47"/>
-    <w:lsdException w:name="List Table 3 Accent 5" w:uiPriority="48"/>
-    <w:lsdException w:name="List Table 4 Accent 5" w:uiPriority="49"/>
-    <w:lsdException w:name="List Table 5 Dark Accent 5" w:uiPriority="50"/>
-    <w:lsdException w:name="List Table 6 Colorful Accent 5" w:uiPriority="51"/>
-    <w:lsdException w:name="List Table 7 Colorful Accent 5" w:uiPriority="52"/>
-    <w:lsdException w:name="List Table 1 Light Accent 6" w:uiPriority="46"/>
-    <w:lsdException w:name="List Table 2 Accent 6" w:uiPriority="47"/>
-    <w:lsdException w:name="List Table 3 Accent 6" w:uiPriority="48"/>
-    <w:lsdException w:name="List Table 4 Accent 6" w:uiPriority="49"/>
-    <w:lsdException w:name="List Table 5 Dark Accent 6" w:uiPriority="50"/>
-    <w:lsdException w:name="List Table 6 Colorful Accent 6" w:uiPriority="51"/>
-    <w:lsdException w:name="List Table 7 Colorful Accent 6" w:uiPriority="52"/>
-    <w:lsdException w:name="Mention" w:semiHidden="1" w:unhideWhenUsed="1"/>
-    <w:lsdException w:name="Smart Hyperlink" w:semiHidden="1" w:unhideWhenUsed="1"/>
-    <w:lsdException w:name="Hashtag" w:semiHidden="1" w:unhideWhenUsed="1"/>
-    <w:lsdException w:name="Unresolved Mention" w:semiHidden="1" w:unhideWhenUsed="1"/>
-    <w:lsdException w:name="Smart Link" w:semiHidden="1" w:unhideWhenUsed="1"/>
+  <w:latentStyles w:defLockedState="0" w:defUIPriority="99" w:defSemiHidden="1" w:defUnhideWhenUsed="1" w:defQFormat="0" w:count="267">
+    <w:lsdException w:name="Normal" w:semiHidden="0" w:uiPriority="0" w:unhideWhenUsed="0" w:qFormat="1"/>
+    <w:lsdException w:name="heading 1" w:semiHidden="0" w:uiPriority="9" w:unhideWhenUsed="0" w:qFormat="1"/>
+    <w:lsdException w:name="heading 2" w:uiPriority="9" w:qFormat="1"/>
+    <w:lsdException w:name="heading 3" w:uiPriority="9" w:qFormat="1"/>
+    <w:lsdException w:name="heading 4" w:uiPriority="9" w:qFormat="1"/>
+    <w:lsdException w:name="heading 5" w:uiPriority="9" w:qFormat="1"/>
+    <w:lsdException w:name="heading 6" w:uiPriority="9" w:qFormat="1"/>
+    <w:lsdException w:name="heading 7" w:uiPriority="9" w:qFormat="1"/>
+    <w:lsdException w:name="heading 8" w:uiPriority="9" w:qFormat="1"/>
+    <w:lsdException w:name="heading 9" w:uiPriority="9" w:qFormat="1"/>
+    <w:lsdException w:name="toc 1" w:uiPriority="39"/>
+    <w:lsdException w:name="toc 2" w:uiPriority="39"/>
+    <w:lsdException w:name="toc 3" w:uiPriority="39"/>
+    <w:lsdException w:name="toc 4" w:uiPriority="39"/>
+    <w:lsdException w:name="toc 5" w:uiPriority="39"/>
+    <w:lsdException w:name="toc 6" w:uiPriority="39"/>
+    <w:lsdException w:name="toc 7" w:uiPriority="39"/>
+    <w:lsdException w:name="toc 8" w:uiPriority="39"/>
+    <w:lsdException w:name="toc 9" w:uiPriority="39"/>
+    <w:lsdException w:name="caption" w:uiPriority="35" w:qFormat="1"/>
+    <w:lsdException w:name="Title" w:semiHidden="0" w:uiPriority="10" w:unhideWhenUsed="0" w:qFormat="1"/>
+    <w:lsdException w:name="Default Paragraph Font" w:uiPriority="1"/>
+    <w:lsdException w:name="Subtitle" w:semiHidden="0" w:uiPriority="11" w:unhideWhenUsed="0" w:qFormat="1"/>
+    <w:lsdException w:name="Strong" w:semiHidden="0" w:uiPriority="22" w:unhideWhenUsed="0" w:qFormat="1"/>
+    <w:lsdException w:name="Emphasis" w:semiHidden="0" w:uiPriority="20" w:unhideWhenUsed="0" w:qFormat="1"/>
+    <w:lsdException w:name="Table Grid" w:semiHidden="0" w:uiPriority="39" w:unhideWhenUsed="0"/>
+    <w:lsdException w:name="Placeholder Text" w:unhideWhenUsed="0"/>
+    <w:lsdException w:name="No Spacing" w:semiHidden="0" w:uiPriority="1" w:unhideWhenUsed="0" w:qFormat="1"/>
+    <w:lsdException w:name="Light Shading" w:semiHidden="0" w:uiPriority="60" w:unhideWhenUsed="0"/>
+    <w:lsdException w:name="Light List" w:semiHidden="0" w:uiPriority="61" w:unhideWhenUsed="0"/>
+    <w:lsdException w:name="Light Grid" w:semiHidden="0" w:uiPriority="62" w:unhideWhenUsed="0"/>
+    <w:lsdException w:name="Medium Shading 1" w:semiHidden="0" w:uiPriority="63" w:unhideWhenUsed="0"/>
+    <w:lsdException w:name="Medium Shading 2" w:semiHidden="0" w:uiPriority="64" w:unhideWhenUsed="0"/>
+    <w:lsdException w:name="Medium List 1" w:semiHidden="0" w:uiPriority="65" w:unhideWhenUsed="0"/>
+    <w:lsdException w:name="Medium List 2" w:semiHidden="0" w:uiPriority="66" w:unhideWhenUsed="0"/>
+    <w:lsdException w:name="Medium Grid 1" w:semiHidden="0" w:uiPriority="67" w:unhideWhenUsed="0"/>
+    <w:lsdException w:name="Medium Grid 2" w:semiHidden="0" w:uiPriority="68" w:unhideWhenUsed="0"/>
+    <w:lsdException w:name="Medium Grid 3" w:semiHidden="0" w:uiPriority="69" w:unhideWhenUsed="0"/>
+    <w:lsdException w:name="Dark List" w:semiHidden="0" w:uiPriority="70" w:unhideWhenUsed="0"/>
+    <w:lsdException w:name="Colorful Shading" w:semiHidden="0" w:uiPriority="71" w:unhideWhenUsed="0"/>
+    <w:lsdException w:name="Colorful List" w:semiHidden="0" w:uiPriority="72" w:unhideWhenUsed="0"/>
+    <w:lsdException w:name="Colorful Grid" w:semiHidden="0" w:uiPriority="73" w:unhideWhenUsed="0"/>
+    <w:lsdException w:name="Light Shading Accent 1" w:semiHidden="0" w:uiPriority="60" w:unhideWhenUsed="0"/>
+    <w:lsdException w:name="Light List Accent 1" w:semiHidden="0" w:uiPriority="61" w:unhideWhenUsed="0"/>
+    <w:lsdException w:name="Light Grid Accent 1" w:semiHidden="0" w:uiPriority="62" w:unhideWhenUsed="0"/>
+    <w:lsdException w:name="Medium Shading 1 Accent 1" w:semiHidden="0" w:uiPriority="63" w:unhideWhenUsed="0"/>
+    <w:lsdException w:name="Medium Shading 2 Accent 1" w:semiHidden="0" w:uiPriority="64" w:unhideWhenUsed="0"/>
+    <w:lsdException w:name="Medium List 1 Accent 1" w:semiHidden="0" w:uiPriority="65" w:unhideWhenUsed="0"/>
+    <w:lsdException w:name="Revision" w:unhideWhenUsed="0"/>
+    <w:lsdException w:name="List Paragraph" w:semiHidden="0" w:uiPriority="34" w:unhideWhenUsed="0" w:qFormat="1"/>
+    <w:lsdException w:name="Quote" w:semiHidden="0" w:uiPriority="29" w:unhideWhenUsed="0" w:qFormat="1"/>
+    <w:lsdException w:name="Intense Quote" w:semiHidden="0" w:uiPriority="30" w:unhideWhenUsed="0" w:qFormat="1"/>
+    <w:lsdException w:name="Medium List 2 Accent 1" w:semiHidden="0" w:uiPriority="66" w:unhideWhenUsed="0"/>
+    <w:lsdException w:name="Medium Grid 1 Accent 1" w:semiHidden="0" w:uiPriority="67" w:unhideWhenUsed="0"/>
+    <w:lsdException w:name="Medium Grid 2 Accent 1" w:semiHidden="0" w:uiPriority="68" w:unhideWhenUsed="0"/>
+    <w:lsdException w:name="Medium Grid 3 Accent 1" w:semiHidden="0" w:uiPriority="69" w:unhideWhenUsed="0"/>
+    <w:lsdException w:name="Dark List Accent 1" w:semiHidden="0" w:uiPriority="70" w:unhideWhenUsed="0"/>
+    <w:lsdException w:name="Colorful Shading Accent 1" w:semiHidden="0" w:uiPriority="71" w:unhideWhenUsed="0"/>
+    <w:lsdException w:name="Colorful List Accent 1" w:semiHidden="0" w:uiPriority="72" w:unhideWhenUsed="0"/>
+    <w:lsdException w:name="Colorful Grid Accent 1" w:semiHidden="0" w:uiPriority="73" w:unhideWhenUsed="0"/>
+    <w:lsdException w:name="Light Shading Accent 2" w:semiHidden="0" w:uiPriority="60" w:unhideWhenUsed="0"/>
+    <w:lsdException w:name="Light List Accent 2" w:semiHidden="0" w:uiPriority="61" w:unhideWhenUsed="0"/>
+    <w:lsdException w:name="Light Grid Accent 2" w:semiHidden="0" w:uiPriority="62" w:unhideWhenUsed="0"/>
+    <w:lsdException w:name="Medium Shading 1 Accent 2" w:semiHidden="0" w:uiPriority="63" w:unhideWhenUsed="0"/>
+    <w:lsdException w:name="Medium Shading 2 Accent 2" w:semiHidden="0" w:uiPriority="64" w:unhideWhenUsed="0"/>
+    <w:lsdException w:name="Medium List 1 Accent 2" w:semiHidden="0" w:uiPriority="65" w:unhideWhenUsed="0"/>
+    <w:lsdException w:name="Medium List 2 Accent 2" w:semiHidden="0" w:uiPriority="66" w:unhideWhenUsed="0"/>
+    <w:lsdException w:name="Medium Grid 1 Accent 2" w:semiHidden="0" w:uiPriority="67" w:unhideWhenUsed="0"/>
+    <w:lsdException w:name="Medium Grid 2 Accent 2" w:semiHidden="0" w:uiPriority="68" w:unhideWhenUsed="0"/>
+    <w:lsdException w:name="Medium Grid 3 Accent 2" w:semiHidden="0" w:uiPriority="69" w:unhideWhenUsed="0"/>
+    <w:lsdException w:name="Dark List Accent 2" w:semiHidden="0" w:uiPriority="70" w:unhideWhenUsed="0"/>
+    <w:lsdException w:name="Colorful Shading Accent 2" w:semiHidden="0" w:uiPriority="71" w:unhideWhenUsed="0"/>
+    <w:lsdException w:name="Colorful List Accent 2" w:semiHidden="0" w:uiPriority="72" w:unhideWhenUsed="0"/>
+    <w:lsdException w:name="Colorful Grid Accent 2" w:semiHidden="0" w:uiPriority="73" w:unhideWhenUsed="0"/>
+    <w:lsdException w:name="Light Shading Accent 3" w:semiHidden="0" w:uiPriority="60" w:unhideWhenUsed="0"/>
+    <w:lsdException w:name="Light List Accent 3" w:semiHidden="0" w:uiPriority="61" w:unhideWhenUsed="0"/>
+    <w:lsdException w:name="Light Grid Accent 3" w:semiHidden="0" w:uiPriority="62" w:unhideWhenUsed="0"/>
+    <w:lsdException w:name="Medium Shading 1 Accent 3" w:semiHidden="0" w:uiPriority="63" w:unhideWhenUsed="0"/>
+    <w:lsdException w:name="Medium Shading 2 Accent 3" w:semiHidden="0" w:uiPriority="64" w:unhideWhenUsed="0"/>
+    <w:lsdException w:name="Medium List 1 Accent 3" w:semiHidden="0" w:uiPriority="65" w:unhideWhenUsed="0"/>
+    <w:lsdException w:name="Medium List 2 Accent 3" w:semiHidden="0" w:uiPriority="66" w:unhideWhenUsed="0"/>
+    <w:lsdException w:name="Medium Grid 1 Accent 3" w:semiHidden="0" w:uiPriority="67" w:unhideWhenUsed="0"/>
+    <w:lsdException w:name="Medium Grid 2 Accent 3" w:semiHidden="0" w:uiPriority="68" w:unhideWhenUsed="0"/>
+    <w:lsdException w:name="Medium Grid 3 Accent 3" w:semiHidden="0" w:uiPriority="69" w:unhideWhenUsed="0"/>
+    <w:lsdException w:name="Dark List Accent 3" w:semiHidden="0" w:uiPriority="70" w:unhideWhenUsed="0"/>
+    <w:lsdException w:name="Colorful Shading Accent 3" w:semiHidden="0" w:uiPriority="71" w:unhideWhenUsed="0"/>
+    <w:lsdException w:name="Colorful List Accent 3" w:semiHidden="0" w:uiPriority="72" w:unhideWhenUsed="0"/>
+    <w:lsdException w:name="Colorful Grid Accent 3" w:semiHidden="0" w:uiPriority="73" w:unhideWhenUsed="0"/>
+    <w:lsdException w:name="Light Shading Accent 4" w:semiHidden="0" w:uiPriority="60" w:unhideWhenUsed="0"/>
+    <w:lsdException w:name="Light List Accent 4" w:semiHidden="0" w:uiPriority="61" w:unhideWhenUsed="0"/>
+    <w:lsdException w:name="Light Grid Accent 4" w:semiHidden="0" w:uiPriority="62" w:unhideWhenUsed="0"/>
+    <w:lsdException w:name="Medium Shading 1 Accent 4" w:semiHidden="0" w:uiPriority="63" w:unhideWhenUsed="0"/>
+    <w:lsdException w:name="Medium Shading 2 Accent 4" w:semiHidden="0" w:uiPriority="64" w:unhideWhenUsed="0"/>
+    <w:lsdException w:name="Medium List 1 Accent 4" w:semiHidden="0" w:uiPriority="65" w:unhideWhenUsed="0"/>
+    <w:lsdException w:name="Medium List 2 Accent 4" w:semiHidden="0" w:uiPriority="66" w:unhideWhenUsed="0"/>
+    <w:lsdException w:name="Medium Grid 1 Accent 4" w:semiHidden="0" w:uiPriority="67" w:unhideWhenUsed="0"/>
+    <w:lsdException w:name="Medium Grid 2 Accent 4" w:semiHidden="0" w:uiPriority="68" w:unhideWhenUsed="0"/>
+    <w:lsdException w:name="Medium Grid 3 Accent 4" w:semiHidden="0" w:uiPriority="69" w:unhideWhenUsed="0"/>
+    <w:lsdException w:name="Dark List Accent 4" w:semiHidden="0" w:uiPriority="70" w:unhideWhenUsed="0"/>
+    <w:lsdException w:name="Colorful Shading Accent 4" w:semiHidden="0" w:uiPriority="71" w:unhideWhenUsed="0"/>
+    <w:lsdException w:name="Colorful List Accent 4" w:semiHidden="0" w:uiPriority="72" w:unhideWhenUsed="0"/>
+    <w:lsdException w:name="Colorful Grid Accent 4" w:semiHidden="0" w:uiPriority="73" w:unhideWhenUsed="0"/>
+    <w:lsdException w:name="Light Shading Accent 5" w:semiHidden="0" w:uiPriority="60" w:unhideWhenUsed="0"/>
+    <w:lsdException w:name="Light List Accent 5" w:semiHidden="0" w:uiPriority="61" w:unhideWhenUsed="0"/>
+    <w:lsdException w:name="Light Grid Accent 5" w:semiHidden="0" w:uiPriority="62" w:unhideWhenUsed="0"/>
+    <w:lsdException w:name="Medium Shading 1 Accent 5" w:semiHidden="0" w:uiPriority="63" w:unhideWhenUsed="0"/>
+    <w:lsdException w:name="Medium Shading 2 Accent 5" w:semiHidden="0" w:uiPriority="64" w:unhideWhenUsed="0"/>
+    <w:lsdException w:name="Medium List 1 Accent 5" w:semiHidden="0" w:uiPriority="65" w:unhideWhenUsed="0"/>
+    <w:lsdException w:name="Medium List 2 Accent 5" w:semiHidden="0" w:uiPriority="66" w:unhideWhenUsed="0"/>
+    <w:lsdException w:name="Medium Grid 1 Accent 5" w:semiHidden="0" w:uiPriority="67" w:unhideWhenUsed="0"/>
+    <w:lsdException w:name="Medium Grid 2 Accent 5" w:semiHidden="0" w:uiPriority="68" w:unhideWhenUsed="0"/>
+    <w:lsdException w:name="Medium Grid 3 Accent 5" w:semiHidden="0" w:uiPriority="69" w:unhideWhenUsed="0"/>
+    <w:lsdException w:name="Dark List Accent 5" w:semiHidden="0" w:uiPriority="70" w:unhideWhenUsed="0"/>
+    <w:lsdException w:name="Colorful Shading Accent 5" w:semiHidden="0" w:uiPriority="71" w:unhideWhenUsed="0"/>
+    <w:lsdException w:name="Colorful List Accent 5" w:semiHidden="0" w:uiPriority="72" w:unhideWhenUsed="0"/>
+    <w:lsdException w:name="Colorful Grid Accent 5" w:semiHidden="0" w:uiPriority="73" w:unhideWhenUsed="0"/>
+    <w:lsdException w:name="Light Shading Accent 6" w:semiHidden="0" w:uiPriority="60" w:unhideWhenUsed="0"/>
+    <w:lsdException w:name="Light List Accent 6" w:semiHidden="0" w:uiPriority="61" w:unhideWhenUsed="0"/>
+    <w:lsdException w:name="Light Grid Accent 6" w:semiHidden="0" w:uiPriority="62" w:unhideWhenUsed="0"/>
+    <w:lsdException w:name="Medium Shading 1 Accent 6" w:semiHidden="0" w:uiPriority="63" w:unhideWhenUsed="0"/>
+    <w:lsdException w:name="Medium Shading 2 Accent 6" w:semiHidden="0" w:uiPriority="64" w:unhideWhenUsed="0"/>
+    <w:lsdException w:name="Medium List 1 Accent 6" w:semiHidden="0" w:uiPriority="65" w:unhideWhenUsed="0"/>
+    <w:lsdException w:name="Medium List 2 Accent 6" w:semiHidden="0" w:uiPriority="66" w:unhideWhenUsed="0"/>
+    <w:lsdException w:name="Medium Grid 1 Accent 6" w:semiHidden="0" w:uiPriority="67" w:unhideWhenUsed="0"/>
+    <w:lsdException w:name="Medium Grid 2 Accent 6" w:semiHidden="0" w:uiPriority="68" w:unhideWhenUsed="0"/>
+    <w:lsdException w:name="Medium Grid 3 Accent 6" w:semiHidden="0" w:uiPriority="69" w:unhideWhenUsed="0"/>
+    <w:lsdException w:name="Dark List Accent 6" w:semiHidden="0" w:uiPriority="70" w:unhideWhenUsed="0"/>
+    <w:lsdException w:name="Colorful Shading Accent 6" w:semiHidden="0" w:uiPriority="71" w:unhideWhenUsed="0"/>
+    <w:lsdException w:name="Colorful List Accent 6" w:semiHidden="0" w:uiPriority="72" w:unhideWhenUsed="0"/>
+    <w:lsdException w:name="Colorful Grid Accent 6" w:semiHidden="0" w:uiPriority="73" w:unhideWhenUsed="0"/>
+    <w:lsdException w:name="Subtle Emphasis" w:semiHidden="0" w:uiPriority="19" w:unhideWhenUsed="0" w:qFormat="1"/>
+    <w:lsdException w:name="Intense Emphasis" w:semiHidden="0" w:uiPriority="21" w:unhideWhenUsed="0" w:qFormat="1"/>
+    <w:lsdException w:name="Subtle Reference" w:semiHidden="0" w:uiPriority="31" w:unhideWhenUsed="0" w:qFormat="1"/>
+    <w:lsdException w:name="Intense Reference" w:semiHidden="0" w:uiPriority="32" w:unhideWhenUsed="0" w:qFormat="1"/>
+    <w:lsdException w:name="Book Title" w:semiHidden="0" w:uiPriority="33" w:unhideWhenUsed="0" w:qFormat="1"/>
+    <w:lsdException w:name="Bibliography" w:uiPriority="37"/>
+    <w:lsdException w:name="TOC Heading" w:uiPriority="39" w:qFormat="1"/>
   </w:latentStyles>
   <w:style w:type="paragraph" w:default="1" w:styleId="Normal">
     <w:name w:val="Normal"/>
@@ -6421,10 +6254,17 @@
     </w:rPr>
     <w:tblPr>
       <w:jc w:val="center"/>
+      <w:tblInd w:w="0" w:type="dxa"/>
       <w:tblBorders>
         <w:bottom w:val="single" w:sz="4" w:space="0" w:color="auto"/>
         <w:insideH w:val="single" w:sz="4" w:space="0" w:color="auto"/>
       </w:tblBorders>
+      <w:tblCellMar>
+        <w:top w:w="0" w:type="dxa"/>
+        <w:left w:w="108" w:type="dxa"/>
+        <w:bottom w:w="0" w:type="dxa"/>
+        <w:right w:w="108" w:type="dxa"/>
+      </w:tblCellMar>
     </w:tblPr>
     <w:trPr>
       <w:jc w:val="center"/>
@@ -6464,10 +6304,17 @@
     </w:rPr>
     <w:tblPr>
       <w:jc w:val="center"/>
+      <w:tblInd w:w="0" w:type="dxa"/>
       <w:tblBorders>
         <w:bottom w:val="single" w:sz="4" w:space="0" w:color="auto"/>
         <w:insideH w:val="single" w:sz="4" w:space="0" w:color="auto"/>
       </w:tblBorders>
+      <w:tblCellMar>
+        <w:top w:w="0" w:type="dxa"/>
+        <w:left w:w="108" w:type="dxa"/>
+        <w:bottom w:w="0" w:type="dxa"/>
+        <w:right w:w="108" w:type="dxa"/>
+      </w:tblCellMar>
     </w:tblPr>
     <w:trPr>
       <w:jc w:val="center"/>
@@ -6502,6 +6349,7 @@
       <w:spacing w:after="0" w:line="240" w:lineRule="auto"/>
     </w:pPr>
     <w:tblPr>
+      <w:tblInd w:w="0" w:type="dxa"/>
       <w:tblBorders>
         <w:top w:val="single" w:sz="4" w:space="0" w:color="auto"/>
         <w:left w:val="single" w:sz="4" w:space="0" w:color="auto"/>
@@ -6510,6 +6358,12 @@
         <w:insideH w:val="single" w:sz="4" w:space="0" w:color="auto"/>
         <w:insideV w:val="single" w:sz="4" w:space="0" w:color="auto"/>
       </w:tblBorders>
+      <w:tblCellMar>
+        <w:top w:w="0" w:type="dxa"/>
+        <w:left w:w="108" w:type="dxa"/>
+        <w:bottom w:w="0" w:type="dxa"/>
+        <w:right w:w="108" w:type="dxa"/>
+      </w:tblCellMar>
     </w:tblPr>
   </w:style>
   <w:style w:type="character" w:customStyle="1" w:styleId="Heading1Char">
@@ -6694,7 +6548,846 @@
       <w:u w:val="single"/>
     </w:rPr>
   </w:style>
-  <w:style w:type="character" w:styleId="UnresolvedMention">
+  <w:style w:type="character" w:customStyle="1" w:styleId="UnresolvedMention">
+    <w:name w:val="Unresolved Mention"/>
+    <w:basedOn w:val="DefaultParagraphFont"/>
+    <w:uiPriority w:val="99"/>
+    <w:semiHidden/>
+    <w:unhideWhenUsed/>
+    <w:rsid w:val="000026AB"/>
+    <w:rPr>
+      <w:color w:val="605E5C"/>
+      <w:shd w:val="clear" w:color="auto" w:fill="E1DFDD"/>
+    </w:rPr>
+  </w:style>
+  <w:style w:type="character" w:styleId="Strong">
+    <w:name w:val="Strong"/>
+    <w:basedOn w:val="DefaultParagraphFont"/>
+    <w:uiPriority w:val="22"/>
+    <w:qFormat/>
+    <w:rsid w:val="00670055"/>
+    <w:rPr>
+      <w:b/>
+      <w:bCs/>
+    </w:rPr>
+  </w:style>
+  <w:style w:type="character" w:styleId="Emphasis">
+    <w:name w:val="Emphasis"/>
+    <w:basedOn w:val="DefaultParagraphFont"/>
+    <w:uiPriority w:val="20"/>
+    <w:qFormat/>
+    <w:rsid w:val="00A43331"/>
+    <w:rPr>
+      <w:i/>
+      <w:iCs/>
+    </w:rPr>
+  </w:style>
+  <w:style w:type="paragraph" w:styleId="NormalWeb">
+    <w:name w:val="Normal (Web)"/>
+    <w:basedOn w:val="Normal"/>
+    <w:uiPriority w:val="99"/>
+    <w:semiHidden/>
+    <w:unhideWhenUsed/>
+    <w:rsid w:val="003949FF"/>
+    <w:pPr>
+      <w:spacing w:before="100" w:beforeAutospacing="1" w:after="100" w:afterAutospacing="1" w:line="240" w:lineRule="auto"/>
+    </w:pPr>
+    <w:rPr>
+      <w:rFonts w:ascii="Times New Roman" w:eastAsia="Times New Roman" w:hAnsi="Times New Roman" w:cs="Times New Roman"/>
+      <w:sz w:val="24"/>
+      <w:szCs w:val="24"/>
+    </w:rPr>
+  </w:style>
+</w:styles>
+</file>
+
+<file path=word/stylesWithEffects.xml><?xml version="1.0" encoding="utf-8"?>
+<w:styles xmlns:wpc="http://schemas.microsoft.com/office/word/2010/wordprocessingCanvas" xmlns:mc="http://schemas.openxmlformats.org/markup-compatibility/2006" xmlns:o="urn:schemas-microsoft-com:office:office" xmlns:r="http://schemas.openxmlformats.org/officeDocument/2006/relationships" xmlns:m="http://schemas.openxmlformats.org/officeDocument/2006/math" xmlns:v="urn:schemas-microsoft-com:vml" xmlns:wp14="http://schemas.microsoft.com/office/word/2010/wordprocessingDrawing" xmlns:wp="http://schemas.openxmlformats.org/drawingml/2006/wordprocessingDrawing" xmlns:w10="urn:schemas-microsoft-com:office:word" xmlns:w="http://schemas.openxmlformats.org/wordprocessingml/2006/main" xmlns:w14="http://schemas.microsoft.com/office/word/2010/wordml" xmlns:wpg="http://schemas.microsoft.com/office/word/2010/wordprocessingGroup" xmlns:wpi="http://schemas.microsoft.com/office/word/2010/wordprocessingInk" xmlns:wne="http://schemas.microsoft.com/office/word/2006/wordml" xmlns:wps="http://schemas.microsoft.com/office/word/2010/wordprocessingShape" mc:Ignorable="w14 wp14">
+  <w:docDefaults>
+    <w:rPrDefault>
+      <w:rPr>
+        <w:rFonts w:asciiTheme="minorHAnsi" w:eastAsiaTheme="minorHAnsi" w:hAnsiTheme="minorHAnsi" w:cstheme="minorBidi"/>
+        <w:sz w:val="22"/>
+        <w:szCs w:val="22"/>
+        <w:lang w:val="en-US" w:eastAsia="en-US" w:bidi="ar-SA"/>
+      </w:rPr>
+    </w:rPrDefault>
+    <w:pPrDefault>
+      <w:pPr>
+        <w:spacing w:after="160" w:line="259" w:lineRule="auto"/>
+      </w:pPr>
+    </w:pPrDefault>
+  </w:docDefaults>
+  <w:latentStyles w:defLockedState="0" w:defUIPriority="99" w:defSemiHidden="1" w:defUnhideWhenUsed="1" w:defQFormat="0" w:count="267">
+    <w:lsdException w:name="Normal" w:semiHidden="0" w:uiPriority="0" w:unhideWhenUsed="0" w:qFormat="1"/>
+    <w:lsdException w:name="heading 1" w:semiHidden="0" w:uiPriority="9" w:unhideWhenUsed="0" w:qFormat="1"/>
+    <w:lsdException w:name="heading 2" w:uiPriority="9" w:qFormat="1"/>
+    <w:lsdException w:name="heading 3" w:uiPriority="9" w:qFormat="1"/>
+    <w:lsdException w:name="heading 4" w:uiPriority="9" w:qFormat="1"/>
+    <w:lsdException w:name="heading 5" w:uiPriority="9" w:qFormat="1"/>
+    <w:lsdException w:name="heading 6" w:uiPriority="9" w:qFormat="1"/>
+    <w:lsdException w:name="heading 7" w:uiPriority="9" w:qFormat="1"/>
+    <w:lsdException w:name="heading 8" w:uiPriority="9" w:qFormat="1"/>
+    <w:lsdException w:name="heading 9" w:uiPriority="9" w:qFormat="1"/>
+    <w:lsdException w:name="toc 1" w:uiPriority="39"/>
+    <w:lsdException w:name="toc 2" w:uiPriority="39"/>
+    <w:lsdException w:name="toc 3" w:uiPriority="39"/>
+    <w:lsdException w:name="toc 4" w:uiPriority="39"/>
+    <w:lsdException w:name="toc 5" w:uiPriority="39"/>
+    <w:lsdException w:name="toc 6" w:uiPriority="39"/>
+    <w:lsdException w:name="toc 7" w:uiPriority="39"/>
+    <w:lsdException w:name="toc 8" w:uiPriority="39"/>
+    <w:lsdException w:name="toc 9" w:uiPriority="39"/>
+    <w:lsdException w:name="caption" w:uiPriority="35" w:qFormat="1"/>
+    <w:lsdException w:name="Title" w:semiHidden="0" w:uiPriority="10" w:unhideWhenUsed="0" w:qFormat="1"/>
+    <w:lsdException w:name="Default Paragraph Font" w:uiPriority="1"/>
+    <w:lsdException w:name="Subtitle" w:semiHidden="0" w:uiPriority="11" w:unhideWhenUsed="0" w:qFormat="1"/>
+    <w:lsdException w:name="Strong" w:semiHidden="0" w:uiPriority="22" w:unhideWhenUsed="0" w:qFormat="1"/>
+    <w:lsdException w:name="Emphasis" w:semiHidden="0" w:uiPriority="20" w:unhideWhenUsed="0" w:qFormat="1"/>
+    <w:lsdException w:name="Table Grid" w:semiHidden="0" w:uiPriority="39" w:unhideWhenUsed="0"/>
+    <w:lsdException w:name="Placeholder Text" w:unhideWhenUsed="0"/>
+    <w:lsdException w:name="No Spacing" w:semiHidden="0" w:uiPriority="1" w:unhideWhenUsed="0" w:qFormat="1"/>
+    <w:lsdException w:name="Light Shading" w:semiHidden="0" w:uiPriority="60" w:unhideWhenUsed="0"/>
+    <w:lsdException w:name="Light List" w:semiHidden="0" w:uiPriority="61" w:unhideWhenUsed="0"/>
+    <w:lsdException w:name="Light Grid" w:semiHidden="0" w:uiPriority="62" w:unhideWhenUsed="0"/>
+    <w:lsdException w:name="Medium Shading 1" w:semiHidden="0" w:uiPriority="63" w:unhideWhenUsed="0"/>
+    <w:lsdException w:name="Medium Shading 2" w:semiHidden="0" w:uiPriority="64" w:unhideWhenUsed="0"/>
+    <w:lsdException w:name="Medium List 1" w:semiHidden="0" w:uiPriority="65" w:unhideWhenUsed="0"/>
+    <w:lsdException w:name="Medium List 2" w:semiHidden="0" w:uiPriority="66" w:unhideWhenUsed="0"/>
+    <w:lsdException w:name="Medium Grid 1" w:semiHidden="0" w:uiPriority="67" w:unhideWhenUsed="0"/>
+    <w:lsdException w:name="Medium Grid 2" w:semiHidden="0" w:uiPriority="68" w:unhideWhenUsed="0"/>
+    <w:lsdException w:name="Medium Grid 3" w:semiHidden="0" w:uiPriority="69" w:unhideWhenUsed="0"/>
+    <w:lsdException w:name="Dark List" w:semiHidden="0" w:uiPriority="70" w:unhideWhenUsed="0"/>
+    <w:lsdException w:name="Colorful Shading" w:semiHidden="0" w:uiPriority="71" w:unhideWhenUsed="0"/>
+    <w:lsdException w:name="Colorful List" w:semiHidden="0" w:uiPriority="72" w:unhideWhenUsed="0"/>
+    <w:lsdException w:name="Colorful Grid" w:semiHidden="0" w:uiPriority="73" w:unhideWhenUsed="0"/>
+    <w:lsdException w:name="Light Shading Accent 1" w:semiHidden="0" w:uiPriority="60" w:unhideWhenUsed="0"/>
+    <w:lsdException w:name="Light List Accent 1" w:semiHidden="0" w:uiPriority="61" w:unhideWhenUsed="0"/>
+    <w:lsdException w:name="Light Grid Accent 1" w:semiHidden="0" w:uiPriority="62" w:unhideWhenUsed="0"/>
+    <w:lsdException w:name="Medium Shading 1 Accent 1" w:semiHidden="0" w:uiPriority="63" w:unhideWhenUsed="0"/>
+    <w:lsdException w:name="Medium Shading 2 Accent 1" w:semiHidden="0" w:uiPriority="64" w:unhideWhenUsed="0"/>
+    <w:lsdException w:name="Medium List 1 Accent 1" w:semiHidden="0" w:uiPriority="65" w:unhideWhenUsed="0"/>
+    <w:lsdException w:name="Revision" w:unhideWhenUsed="0"/>
+    <w:lsdException w:name="List Paragraph" w:semiHidden="0" w:uiPriority="34" w:unhideWhenUsed="0" w:qFormat="1"/>
+    <w:lsdException w:name="Quote" w:semiHidden="0" w:uiPriority="29" w:unhideWhenUsed="0" w:qFormat="1"/>
+    <w:lsdException w:name="Intense Quote" w:semiHidden="0" w:uiPriority="30" w:unhideWhenUsed="0" w:qFormat="1"/>
+    <w:lsdException w:name="Medium List 2 Accent 1" w:semiHidden="0" w:uiPriority="66" w:unhideWhenUsed="0"/>
+    <w:lsdException w:name="Medium Grid 1 Accent 1" w:semiHidden="0" w:uiPriority="67" w:unhideWhenUsed="0"/>
+    <w:lsdException w:name="Medium Grid 2 Accent 1" w:semiHidden="0" w:uiPriority="68" w:unhideWhenUsed="0"/>
+    <w:lsdException w:name="Medium Grid 3 Accent 1" w:semiHidden="0" w:uiPriority="69" w:unhideWhenUsed="0"/>
+    <w:lsdException w:name="Dark List Accent 1" w:semiHidden="0" w:uiPriority="70" w:unhideWhenUsed="0"/>
+    <w:lsdException w:name="Colorful Shading Accent 1" w:semiHidden="0" w:uiPriority="71" w:unhideWhenUsed="0"/>
+    <w:lsdException w:name="Colorful List Accent 1" w:semiHidden="0" w:uiPriority="72" w:unhideWhenUsed="0"/>
+    <w:lsdException w:name="Colorful Grid Accent 1" w:semiHidden="0" w:uiPriority="73" w:unhideWhenUsed="0"/>
+    <w:lsdException w:name="Light Shading Accent 2" w:semiHidden="0" w:uiPriority="60" w:unhideWhenUsed="0"/>
+    <w:lsdException w:name="Light List Accent 2" w:semiHidden="0" w:uiPriority="61" w:unhideWhenUsed="0"/>
+    <w:lsdException w:name="Light Grid Accent 2" w:semiHidden="0" w:uiPriority="62" w:unhideWhenUsed="0"/>
+    <w:lsdException w:name="Medium Shading 1 Accent 2" w:semiHidden="0" w:uiPriority="63" w:unhideWhenUsed="0"/>
+    <w:lsdException w:name="Medium Shading 2 Accent 2" w:semiHidden="0" w:uiPriority="64" w:unhideWhenUsed="0"/>
+    <w:lsdException w:name="Medium List 1 Accent 2" w:semiHidden="0" w:uiPriority="65" w:unhideWhenUsed="0"/>
+    <w:lsdException w:name="Medium List 2 Accent 2" w:semiHidden="0" w:uiPriority="66" w:unhideWhenUsed="0"/>
+    <w:lsdException w:name="Medium Grid 1 Accent 2" w:semiHidden="0" w:uiPriority="67" w:unhideWhenUsed="0"/>
+    <w:lsdException w:name="Medium Grid 2 Accent 2" w:semiHidden="0" w:uiPriority="68" w:unhideWhenUsed="0"/>
+    <w:lsdException w:name="Medium Grid 3 Accent 2" w:semiHidden="0" w:uiPriority="69" w:unhideWhenUsed="0"/>
+    <w:lsdException w:name="Dark List Accent 2" w:semiHidden="0" w:uiPriority="70" w:unhideWhenUsed="0"/>
+    <w:lsdException w:name="Colorful Shading Accent 2" w:semiHidden="0" w:uiPriority="71" w:unhideWhenUsed="0"/>
+    <w:lsdException w:name="Colorful List Accent 2" w:semiHidden="0" w:uiPriority="72" w:unhideWhenUsed="0"/>
+    <w:lsdException w:name="Colorful Grid Accent 2" w:semiHidden="0" w:uiPriority="73" w:unhideWhenUsed="0"/>
+    <w:lsdException w:name="Light Shading Accent 3" w:semiHidden="0" w:uiPriority="60" w:unhideWhenUsed="0"/>
+    <w:lsdException w:name="Light List Accent 3" w:semiHidden="0" w:uiPriority="61" w:unhideWhenUsed="0"/>
+    <w:lsdException w:name="Light Grid Accent 3" w:semiHidden="0" w:uiPriority="62" w:unhideWhenUsed="0"/>
+    <w:lsdException w:name="Medium Shading 1 Accent 3" w:semiHidden="0" w:uiPriority="63" w:unhideWhenUsed="0"/>
+    <w:lsdException w:name="Medium Shading 2 Accent 3" w:semiHidden="0" w:uiPriority="64" w:unhideWhenUsed="0"/>
+    <w:lsdException w:name="Medium List 1 Accent 3" w:semiHidden="0" w:uiPriority="65" w:unhideWhenUsed="0"/>
+    <w:lsdException w:name="Medium List 2 Accent 3" w:semiHidden="0" w:uiPriority="66" w:unhideWhenUsed="0"/>
+    <w:lsdException w:name="Medium Grid 1 Accent 3" w:semiHidden="0" w:uiPriority="67" w:unhideWhenUsed="0"/>
+    <w:lsdException w:name="Medium Grid 2 Accent 3" w:semiHidden="0" w:uiPriority="68" w:unhideWhenUsed="0"/>
+    <w:lsdException w:name="Medium Grid 3 Accent 3" w:semiHidden="0" w:uiPriority="69" w:unhideWhenUsed="0"/>
+    <w:lsdException w:name="Dark List Accent 3" w:semiHidden="0" w:uiPriority="70" w:unhideWhenUsed="0"/>
+    <w:lsdException w:name="Colorful Shading Accent 3" w:semiHidden="0" w:uiPriority="71" w:unhideWhenUsed="0"/>
+    <w:lsdException w:name="Colorful List Accent 3" w:semiHidden="0" w:uiPriority="72" w:unhideWhenUsed="0"/>
+    <w:lsdException w:name="Colorful Grid Accent 3" w:semiHidden="0" w:uiPriority="73" w:unhideWhenUsed="0"/>
+    <w:lsdException w:name="Light Shading Accent 4" w:semiHidden="0" w:uiPriority="60" w:unhideWhenUsed="0"/>
+    <w:lsdException w:name="Light List Accent 4" w:semiHidden="0" w:uiPriority="61" w:unhideWhenUsed="0"/>
+    <w:lsdException w:name="Light Grid Accent 4" w:semiHidden="0" w:uiPriority="62" w:unhideWhenUsed="0"/>
+    <w:lsdException w:name="Medium Shading 1 Accent 4" w:semiHidden="0" w:uiPriority="63" w:unhideWhenUsed="0"/>
+    <w:lsdException w:name="Medium Shading 2 Accent 4" w:semiHidden="0" w:uiPriority="64" w:unhideWhenUsed="0"/>
+    <w:lsdException w:name="Medium List 1 Accent 4" w:semiHidden="0" w:uiPriority="65" w:unhideWhenUsed="0"/>
+    <w:lsdException w:name="Medium List 2 Accent 4" w:semiHidden="0" w:uiPriority="66" w:unhideWhenUsed="0"/>
+    <w:lsdException w:name="Medium Grid 1 Accent 4" w:semiHidden="0" w:uiPriority="67" w:unhideWhenUsed="0"/>
+    <w:lsdException w:name="Medium Grid 2 Accent 4" w:semiHidden="0" w:uiPriority="68" w:unhideWhenUsed="0"/>
+    <w:lsdException w:name="Medium Grid 3 Accent 4" w:semiHidden="0" w:uiPriority="69" w:unhideWhenUsed="0"/>
+    <w:lsdException w:name="Dark List Accent 4" w:semiHidden="0" w:uiPriority="70" w:unhideWhenUsed="0"/>
+    <w:lsdException w:name="Colorful Shading Accent 4" w:semiHidden="0" w:uiPriority="71" w:unhideWhenUsed="0"/>
+    <w:lsdException w:name="Colorful List Accent 4" w:semiHidden="0" w:uiPriority="72" w:unhideWhenUsed="0"/>
+    <w:lsdException w:name="Colorful Grid Accent 4" w:semiHidden="0" w:uiPriority="73" w:unhideWhenUsed="0"/>
+    <w:lsdException w:name="Light Shading Accent 5" w:semiHidden="0" w:uiPriority="60" w:unhideWhenUsed="0"/>
+    <w:lsdException w:name="Light List Accent 5" w:semiHidden="0" w:uiPriority="61" w:unhideWhenUsed="0"/>
+    <w:lsdException w:name="Light Grid Accent 5" w:semiHidden="0" w:uiPriority="62" w:unhideWhenUsed="0"/>
+    <w:lsdException w:name="Medium Shading 1 Accent 5" w:semiHidden="0" w:uiPriority="63" w:unhideWhenUsed="0"/>
+    <w:lsdException w:name="Medium Shading 2 Accent 5" w:semiHidden="0" w:uiPriority="64" w:unhideWhenUsed="0"/>
+    <w:lsdException w:name="Medium List 1 Accent 5" w:semiHidden="0" w:uiPriority="65" w:unhideWhenUsed="0"/>
+    <w:lsdException w:name="Medium List 2 Accent 5" w:semiHidden="0" w:uiPriority="66" w:unhideWhenUsed="0"/>
+    <w:lsdException w:name="Medium Grid 1 Accent 5" w:semiHidden="0" w:uiPriority="67" w:unhideWhenUsed="0"/>
+    <w:lsdException w:name="Medium Grid 2 Accent 5" w:semiHidden="0" w:uiPriority="68" w:unhideWhenUsed="0"/>
+    <w:lsdException w:name="Medium Grid 3 Accent 5" w:semiHidden="0" w:uiPriority="69" w:unhideWhenUsed="0"/>
+    <w:lsdException w:name="Dark List Accent 5" w:semiHidden="0" w:uiPriority="70" w:unhideWhenUsed="0"/>
+    <w:lsdException w:name="Colorful Shading Accent 5" w:semiHidden="0" w:uiPriority="71" w:unhideWhenUsed="0"/>
+    <w:lsdException w:name="Colorful List Accent 5" w:semiHidden="0" w:uiPriority="72" w:unhideWhenUsed="0"/>
+    <w:lsdException w:name="Colorful Grid Accent 5" w:semiHidden="0" w:uiPriority="73" w:unhideWhenUsed="0"/>
+    <w:lsdException w:name="Light Shading Accent 6" w:semiHidden="0" w:uiPriority="60" w:unhideWhenUsed="0"/>
+    <w:lsdException w:name="Light List Accent 6" w:semiHidden="0" w:uiPriority="61" w:unhideWhenUsed="0"/>
+    <w:lsdException w:name="Light Grid Accent 6" w:semiHidden="0" w:uiPriority="62" w:unhideWhenUsed="0"/>
+    <w:lsdException w:name="Medium Shading 1 Accent 6" w:semiHidden="0" w:uiPriority="63" w:unhideWhenUsed="0"/>
+    <w:lsdException w:name="Medium Shading 2 Accent 6" w:semiHidden="0" w:uiPriority="64" w:unhideWhenUsed="0"/>
+    <w:lsdException w:name="Medium List 1 Accent 6" w:semiHidden="0" w:uiPriority="65" w:unhideWhenUsed="0"/>
+    <w:lsdException w:name="Medium List 2 Accent 6" w:semiHidden="0" w:uiPriority="66" w:unhideWhenUsed="0"/>
+    <w:lsdException w:name="Medium Grid 1 Accent 6" w:semiHidden="0" w:uiPriority="67" w:unhideWhenUsed="0"/>
+    <w:lsdException w:name="Medium Grid 2 Accent 6" w:semiHidden="0" w:uiPriority="68" w:unhideWhenUsed="0"/>
+    <w:lsdException w:name="Medium Grid 3 Accent 6" w:semiHidden="0" w:uiPriority="69" w:unhideWhenUsed="0"/>
+    <w:lsdException w:name="Dark List Accent 6" w:semiHidden="0" w:uiPriority="70" w:unhideWhenUsed="0"/>
+    <w:lsdException w:name="Colorful Shading Accent 6" w:semiHidden="0" w:uiPriority="71" w:unhideWhenUsed="0"/>
+    <w:lsdException w:name="Colorful List Accent 6" w:semiHidden="0" w:uiPriority="72" w:unhideWhenUsed="0"/>
+    <w:lsdException w:name="Colorful Grid Accent 6" w:semiHidden="0" w:uiPriority="73" w:unhideWhenUsed="0"/>
+    <w:lsdException w:name="Subtle Emphasis" w:semiHidden="0" w:uiPriority="19" w:unhideWhenUsed="0" w:qFormat="1"/>
+    <w:lsdException w:name="Intense Emphasis" w:semiHidden="0" w:uiPriority="21" w:unhideWhenUsed="0" w:qFormat="1"/>
+    <w:lsdException w:name="Subtle Reference" w:semiHidden="0" w:uiPriority="31" w:unhideWhenUsed="0" w:qFormat="1"/>
+    <w:lsdException w:name="Intense Reference" w:semiHidden="0" w:uiPriority="32" w:unhideWhenUsed="0" w:qFormat="1"/>
+    <w:lsdException w:name="Book Title" w:semiHidden="0" w:uiPriority="33" w:unhideWhenUsed="0" w:qFormat="1"/>
+    <w:lsdException w:name="Bibliography" w:uiPriority="37"/>
+    <w:lsdException w:name="TOC Heading" w:uiPriority="39" w:qFormat="1"/>
+  </w:latentStyles>
+  <w:style w:type="paragraph" w:default="1" w:styleId="Normal">
+    <w:name w:val="Normal"/>
+    <w:qFormat/>
+    <w:rsid w:val="00EC06E9"/>
+  </w:style>
+  <w:style w:type="paragraph" w:styleId="Heading1">
+    <w:name w:val="heading 1"/>
+    <w:basedOn w:val="Normal"/>
+    <w:next w:val="Normal"/>
+    <w:link w:val="Heading1Char"/>
+    <w:autoRedefine/>
+    <w:uiPriority w:val="9"/>
+    <w:qFormat/>
+    <w:rsid w:val="00EC06E9"/>
+    <w:pPr>
+      <w:keepNext/>
+      <w:keepLines/>
+      <w:pageBreakBefore/>
+      <w:numPr>
+        <w:numId w:val="11"/>
+      </w:numPr>
+      <w:spacing w:before="240" w:after="240" w:line="240" w:lineRule="auto"/>
+      <w:jc w:val="both"/>
+      <w:outlineLvl w:val="0"/>
+    </w:pPr>
+    <w:rPr>
+      <w:rFonts w:ascii="IBM Plex Sans Light" w:eastAsia="Times New Roman" w:hAnsi="IBM Plex Sans Light" w:cs="Times New Roman"/>
+      <w:bCs/>
+      <w:sz w:val="36"/>
+      <w:szCs w:val="24"/>
+      <w:lang w:bidi="he-IL"/>
+    </w:rPr>
+  </w:style>
+  <w:style w:type="paragraph" w:styleId="Heading2">
+    <w:name w:val="heading 2"/>
+    <w:basedOn w:val="Normal"/>
+    <w:next w:val="Normal"/>
+    <w:link w:val="Heading2Char"/>
+    <w:uiPriority w:val="9"/>
+    <w:unhideWhenUsed/>
+    <w:qFormat/>
+    <w:rsid w:val="00EC06E9"/>
+    <w:pPr>
+      <w:keepNext/>
+      <w:keepLines/>
+      <w:numPr>
+        <w:ilvl w:val="1"/>
+        <w:numId w:val="11"/>
+      </w:numPr>
+      <w:snapToGrid w:val="0"/>
+      <w:spacing w:before="200" w:after="200" w:line="240" w:lineRule="auto"/>
+      <w:outlineLvl w:val="1"/>
+    </w:pPr>
+    <w:rPr>
+      <w:rFonts w:ascii="IBM Plex Sans Light" w:eastAsiaTheme="majorEastAsia" w:hAnsi="IBM Plex Sans Light" w:cs="Times New Roman (Headings CS)"/>
+      <w:color w:val="1F4E79" w:themeColor="accent5" w:themeShade="80"/>
+      <w:sz w:val="32"/>
+      <w:szCs w:val="28"/>
+      <w:lang w:bidi="he-IL"/>
+    </w:rPr>
+  </w:style>
+  <w:style w:type="paragraph" w:styleId="Heading3">
+    <w:name w:val="heading 3"/>
+    <w:basedOn w:val="Normal"/>
+    <w:next w:val="Normal"/>
+    <w:link w:val="Heading3Char"/>
+    <w:uiPriority w:val="9"/>
+    <w:unhideWhenUsed/>
+    <w:qFormat/>
+    <w:rsid w:val="00EC06E9"/>
+    <w:pPr>
+      <w:keepNext/>
+      <w:keepLines/>
+      <w:numPr>
+        <w:ilvl w:val="2"/>
+        <w:numId w:val="11"/>
+      </w:numPr>
+      <w:spacing w:before="200" w:after="200" w:line="240" w:lineRule="auto"/>
+      <w:jc w:val="both"/>
+      <w:outlineLvl w:val="2"/>
+    </w:pPr>
+    <w:rPr>
+      <w:rFonts w:ascii="IBM Plex Sans" w:eastAsiaTheme="majorEastAsia" w:hAnsi="IBM Plex Sans" w:cstheme="majorBidi"/>
+      <w:color w:val="1F4E79" w:themeColor="accent5" w:themeShade="80"/>
+      <w:sz w:val="28"/>
+      <w:szCs w:val="28"/>
+      <w:lang w:bidi="he-IL"/>
+    </w:rPr>
+  </w:style>
+  <w:style w:type="paragraph" w:styleId="Heading4">
+    <w:name w:val="heading 4"/>
+    <w:basedOn w:val="Normal"/>
+    <w:next w:val="Normal"/>
+    <w:link w:val="Heading4Char"/>
+    <w:uiPriority w:val="9"/>
+    <w:unhideWhenUsed/>
+    <w:rsid w:val="00EC06E9"/>
+    <w:pPr>
+      <w:keepNext/>
+      <w:keepLines/>
+      <w:numPr>
+        <w:ilvl w:val="3"/>
+        <w:numId w:val="11"/>
+      </w:numPr>
+      <w:spacing w:before="200" w:after="200" w:line="240" w:lineRule="auto"/>
+      <w:jc w:val="both"/>
+      <w:outlineLvl w:val="3"/>
+    </w:pPr>
+    <w:rPr>
+      <w:rFonts w:ascii="IBM Plex Sans" w:eastAsiaTheme="majorEastAsia" w:hAnsi="IBM Plex Sans" w:cstheme="majorBidi"/>
+      <w:iCs/>
+      <w:color w:val="0586FF"/>
+      <w:szCs w:val="24"/>
+      <w:lang w:bidi="he-IL"/>
+    </w:rPr>
+  </w:style>
+  <w:style w:type="paragraph" w:styleId="Heading5">
+    <w:name w:val="heading 5"/>
+    <w:basedOn w:val="Normal"/>
+    <w:next w:val="Normal"/>
+    <w:link w:val="Heading5Char"/>
+    <w:uiPriority w:val="9"/>
+    <w:semiHidden/>
+    <w:unhideWhenUsed/>
+    <w:rsid w:val="00EC06E9"/>
+    <w:pPr>
+      <w:keepNext/>
+      <w:keepLines/>
+      <w:numPr>
+        <w:ilvl w:val="4"/>
+        <w:numId w:val="11"/>
+      </w:numPr>
+      <w:spacing w:before="40" w:after="120" w:line="240" w:lineRule="auto"/>
+      <w:jc w:val="both"/>
+      <w:outlineLvl w:val="4"/>
+    </w:pPr>
+    <w:rPr>
+      <w:rFonts w:asciiTheme="majorHAnsi" w:eastAsiaTheme="majorEastAsia" w:hAnsiTheme="majorHAnsi" w:cstheme="majorBidi"/>
+      <w:color w:val="2F5496" w:themeColor="accent1" w:themeShade="BF"/>
+      <w:szCs w:val="24"/>
+      <w:lang w:bidi="he-IL"/>
+    </w:rPr>
+  </w:style>
+  <w:style w:type="paragraph" w:styleId="Heading6">
+    <w:name w:val="heading 6"/>
+    <w:basedOn w:val="Normal"/>
+    <w:next w:val="Normal"/>
+    <w:link w:val="Heading6Char"/>
+    <w:uiPriority w:val="9"/>
+    <w:semiHidden/>
+    <w:unhideWhenUsed/>
+    <w:qFormat/>
+    <w:rsid w:val="00EC06E9"/>
+    <w:pPr>
+      <w:keepNext/>
+      <w:keepLines/>
+      <w:numPr>
+        <w:ilvl w:val="5"/>
+        <w:numId w:val="11"/>
+      </w:numPr>
+      <w:spacing w:before="40" w:after="120" w:line="240" w:lineRule="auto"/>
+      <w:jc w:val="both"/>
+      <w:outlineLvl w:val="5"/>
+    </w:pPr>
+    <w:rPr>
+      <w:rFonts w:asciiTheme="majorHAnsi" w:eastAsiaTheme="majorEastAsia" w:hAnsiTheme="majorHAnsi" w:cstheme="majorBidi"/>
+      <w:color w:val="1F3763" w:themeColor="accent1" w:themeShade="7F"/>
+      <w:szCs w:val="24"/>
+      <w:lang w:bidi="he-IL"/>
+    </w:rPr>
+  </w:style>
+  <w:style w:type="paragraph" w:styleId="Heading7">
+    <w:name w:val="heading 7"/>
+    <w:basedOn w:val="Normal"/>
+    <w:next w:val="Normal"/>
+    <w:link w:val="Heading7Char"/>
+    <w:uiPriority w:val="9"/>
+    <w:semiHidden/>
+    <w:unhideWhenUsed/>
+    <w:qFormat/>
+    <w:rsid w:val="00EC06E9"/>
+    <w:pPr>
+      <w:keepNext/>
+      <w:keepLines/>
+      <w:numPr>
+        <w:ilvl w:val="6"/>
+        <w:numId w:val="11"/>
+      </w:numPr>
+      <w:spacing w:before="40" w:after="120" w:line="240" w:lineRule="auto"/>
+      <w:jc w:val="both"/>
+      <w:outlineLvl w:val="6"/>
+    </w:pPr>
+    <w:rPr>
+      <w:rFonts w:asciiTheme="majorHAnsi" w:eastAsiaTheme="majorEastAsia" w:hAnsiTheme="majorHAnsi" w:cstheme="majorBidi"/>
+      <w:i/>
+      <w:iCs/>
+      <w:color w:val="1F3763" w:themeColor="accent1" w:themeShade="7F"/>
+      <w:szCs w:val="24"/>
+      <w:lang w:bidi="he-IL"/>
+    </w:rPr>
+  </w:style>
+  <w:style w:type="paragraph" w:styleId="Heading8">
+    <w:name w:val="heading 8"/>
+    <w:basedOn w:val="Normal"/>
+    <w:next w:val="Normal"/>
+    <w:link w:val="Heading8Char"/>
+    <w:uiPriority w:val="9"/>
+    <w:semiHidden/>
+    <w:unhideWhenUsed/>
+    <w:qFormat/>
+    <w:rsid w:val="00EC06E9"/>
+    <w:pPr>
+      <w:keepNext/>
+      <w:keepLines/>
+      <w:numPr>
+        <w:ilvl w:val="7"/>
+        <w:numId w:val="11"/>
+      </w:numPr>
+      <w:spacing w:before="40" w:after="120" w:line="240" w:lineRule="auto"/>
+      <w:jc w:val="both"/>
+      <w:outlineLvl w:val="7"/>
+    </w:pPr>
+    <w:rPr>
+      <w:rFonts w:asciiTheme="majorHAnsi" w:eastAsiaTheme="majorEastAsia" w:hAnsiTheme="majorHAnsi" w:cstheme="majorBidi"/>
+      <w:color w:val="272727" w:themeColor="text1" w:themeTint="D8"/>
+      <w:sz w:val="21"/>
+      <w:szCs w:val="21"/>
+      <w:lang w:bidi="he-IL"/>
+    </w:rPr>
+  </w:style>
+  <w:style w:type="paragraph" w:styleId="Heading9">
+    <w:name w:val="heading 9"/>
+    <w:basedOn w:val="Normal"/>
+    <w:next w:val="Normal"/>
+    <w:link w:val="Heading9Char"/>
+    <w:uiPriority w:val="9"/>
+    <w:semiHidden/>
+    <w:unhideWhenUsed/>
+    <w:qFormat/>
+    <w:rsid w:val="00EC06E9"/>
+    <w:pPr>
+      <w:keepNext/>
+      <w:keepLines/>
+      <w:numPr>
+        <w:ilvl w:val="8"/>
+        <w:numId w:val="11"/>
+      </w:numPr>
+      <w:spacing w:before="40" w:after="120" w:line="240" w:lineRule="auto"/>
+      <w:jc w:val="both"/>
+      <w:outlineLvl w:val="8"/>
+    </w:pPr>
+    <w:rPr>
+      <w:rFonts w:asciiTheme="majorHAnsi" w:eastAsiaTheme="majorEastAsia" w:hAnsiTheme="majorHAnsi" w:cstheme="majorBidi"/>
+      <w:i/>
+      <w:iCs/>
+      <w:color w:val="272727" w:themeColor="text1" w:themeTint="D8"/>
+      <w:sz w:val="21"/>
+      <w:szCs w:val="21"/>
+      <w:lang w:bidi="he-IL"/>
+    </w:rPr>
+  </w:style>
+  <w:style w:type="character" w:default="1" w:styleId="DefaultParagraphFont">
+    <w:name w:val="Default Paragraph Font"/>
+    <w:uiPriority w:val="1"/>
+    <w:semiHidden/>
+    <w:unhideWhenUsed/>
+  </w:style>
+  <w:style w:type="table" w:default="1" w:styleId="TableNormal">
+    <w:name w:val="Normal Table"/>
+    <w:uiPriority w:val="99"/>
+    <w:semiHidden/>
+    <w:unhideWhenUsed/>
+    <w:tblPr>
+      <w:tblInd w:w="0" w:type="dxa"/>
+      <w:tblCellMar>
+        <w:top w:w="0" w:type="dxa"/>
+        <w:left w:w="108" w:type="dxa"/>
+        <w:bottom w:w="0" w:type="dxa"/>
+        <w:right w:w="108" w:type="dxa"/>
+      </w:tblCellMar>
+    </w:tblPr>
+  </w:style>
+  <w:style w:type="numbering" w:default="1" w:styleId="NoList">
+    <w:name w:val="No List"/>
+    <w:uiPriority w:val="99"/>
+    <w:semiHidden/>
+    <w:unhideWhenUsed/>
+  </w:style>
+  <w:style w:type="paragraph" w:styleId="ListParagraph">
+    <w:name w:val="List Paragraph"/>
+    <w:aliases w:val="IRIS - Bullet 1"/>
+    <w:basedOn w:val="Normal"/>
+    <w:link w:val="ListParagraphChar"/>
+    <w:uiPriority w:val="34"/>
+    <w:qFormat/>
+    <w:rsid w:val="00D53788"/>
+    <w:pPr>
+      <w:numPr>
+        <w:numId w:val="1"/>
+      </w:numPr>
+      <w:spacing w:before="80" w:after="80" w:line="240" w:lineRule="auto"/>
+      <w:jc w:val="both"/>
+    </w:pPr>
+    <w:rPr>
+      <w:rFonts w:ascii="IBM Plex Sans" w:hAnsi="IBM Plex Sans"/>
+      <w:szCs w:val="24"/>
+      <w:lang w:bidi="he-IL"/>
+    </w:rPr>
+  </w:style>
+  <w:style w:type="character" w:customStyle="1" w:styleId="ListParagraphChar">
+    <w:name w:val="List Paragraph Char"/>
+    <w:aliases w:val="IRIS - Bullet 1 Char"/>
+    <w:basedOn w:val="DefaultParagraphFont"/>
+    <w:link w:val="ListParagraph"/>
+    <w:uiPriority w:val="34"/>
+    <w:rsid w:val="00D53788"/>
+    <w:rPr>
+      <w:rFonts w:ascii="IBM Plex Sans" w:hAnsi="IBM Plex Sans"/>
+      <w:szCs w:val="24"/>
+      <w:lang w:bidi="he-IL"/>
+    </w:rPr>
+  </w:style>
+  <w:style w:type="table" w:customStyle="1" w:styleId="IBMIRIStable">
+    <w:name w:val="IBM IRIS table"/>
+    <w:basedOn w:val="TableNormal"/>
+    <w:uiPriority w:val="99"/>
+    <w:rsid w:val="00D53788"/>
+    <w:pPr>
+      <w:spacing w:after="0" w:line="240" w:lineRule="auto"/>
+    </w:pPr>
+    <w:rPr>
+      <w:sz w:val="24"/>
+      <w:szCs w:val="24"/>
+    </w:rPr>
+    <w:tblPr>
+      <w:jc w:val="center"/>
+      <w:tblInd w:w="0" w:type="dxa"/>
+      <w:tblBorders>
+        <w:bottom w:val="single" w:sz="4" w:space="0" w:color="auto"/>
+        <w:insideH w:val="single" w:sz="4" w:space="0" w:color="auto"/>
+      </w:tblBorders>
+      <w:tblCellMar>
+        <w:top w:w="0" w:type="dxa"/>
+        <w:left w:w="108" w:type="dxa"/>
+        <w:bottom w:w="0" w:type="dxa"/>
+        <w:right w:w="108" w:type="dxa"/>
+      </w:tblCellMar>
+    </w:tblPr>
+    <w:trPr>
+      <w:jc w:val="center"/>
+    </w:trPr>
+    <w:tblStylePr w:type="firstRow">
+      <w:rPr>
+        <w:rFonts w:ascii="IBM Plex Sans Light" w:hAnsi="IBM Plex Sans Light"/>
+        <w:sz w:val="20"/>
+      </w:rPr>
+      <w:tblPr/>
+      <w:tcPr>
+        <w:tcBorders>
+          <w:top w:val="nil"/>
+          <w:left w:val="nil"/>
+          <w:bottom w:val="nil"/>
+          <w:right w:val="nil"/>
+          <w:insideH w:val="nil"/>
+          <w:insideV w:val="nil"/>
+          <w:tl2br w:val="nil"/>
+          <w:tr2bl w:val="nil"/>
+        </w:tcBorders>
+        <w:shd w:val="clear" w:color="auto" w:fill="000000" w:themeFill="text1"/>
+      </w:tcPr>
+    </w:tblStylePr>
+  </w:style>
+  <w:style w:type="table" w:customStyle="1" w:styleId="IBMIRIStable1">
+    <w:name w:val="IBM IRIS table1"/>
+    <w:basedOn w:val="TableNormal"/>
+    <w:uiPriority w:val="99"/>
+    <w:rsid w:val="00682918"/>
+    <w:pPr>
+      <w:spacing w:after="0" w:line="240" w:lineRule="auto"/>
+    </w:pPr>
+    <w:rPr>
+      <w:sz w:val="24"/>
+      <w:szCs w:val="24"/>
+    </w:rPr>
+    <w:tblPr>
+      <w:jc w:val="center"/>
+      <w:tblInd w:w="0" w:type="dxa"/>
+      <w:tblBorders>
+        <w:bottom w:val="single" w:sz="4" w:space="0" w:color="auto"/>
+        <w:insideH w:val="single" w:sz="4" w:space="0" w:color="auto"/>
+      </w:tblBorders>
+      <w:tblCellMar>
+        <w:top w:w="0" w:type="dxa"/>
+        <w:left w:w="108" w:type="dxa"/>
+        <w:bottom w:w="0" w:type="dxa"/>
+        <w:right w:w="108" w:type="dxa"/>
+      </w:tblCellMar>
+    </w:tblPr>
+    <w:trPr>
+      <w:jc w:val="center"/>
+    </w:trPr>
+    <w:tblStylePr w:type="firstRow">
+      <w:rPr>
+        <w:rFonts w:ascii="IBM Plex Sans Light" w:hAnsi="IBM Plex Sans Light"/>
+        <w:sz w:val="20"/>
+      </w:rPr>
+      <w:tblPr/>
+      <w:tcPr>
+        <w:tcBorders>
+          <w:top w:val="nil"/>
+          <w:left w:val="nil"/>
+          <w:bottom w:val="nil"/>
+          <w:right w:val="nil"/>
+          <w:insideH w:val="nil"/>
+          <w:insideV w:val="nil"/>
+          <w:tl2br w:val="nil"/>
+          <w:tr2bl w:val="nil"/>
+        </w:tcBorders>
+        <w:shd w:val="clear" w:color="auto" w:fill="000000"/>
+      </w:tcPr>
+    </w:tblStylePr>
+  </w:style>
+  <w:style w:type="table" w:styleId="TableGrid">
+    <w:name w:val="Table Grid"/>
+    <w:basedOn w:val="TableNormal"/>
+    <w:uiPriority w:val="39"/>
+    <w:rsid w:val="00682918"/>
+    <w:pPr>
+      <w:spacing w:after="0" w:line="240" w:lineRule="auto"/>
+    </w:pPr>
+    <w:tblPr>
+      <w:tblInd w:w="0" w:type="dxa"/>
+      <w:tblBorders>
+        <w:top w:val="single" w:sz="4" w:space="0" w:color="auto"/>
+        <w:left w:val="single" w:sz="4" w:space="0" w:color="auto"/>
+        <w:bottom w:val="single" w:sz="4" w:space="0" w:color="auto"/>
+        <w:right w:val="single" w:sz="4" w:space="0" w:color="auto"/>
+        <w:insideH w:val="single" w:sz="4" w:space="0" w:color="auto"/>
+        <w:insideV w:val="single" w:sz="4" w:space="0" w:color="auto"/>
+      </w:tblBorders>
+      <w:tblCellMar>
+        <w:top w:w="0" w:type="dxa"/>
+        <w:left w:w="108" w:type="dxa"/>
+        <w:bottom w:w="0" w:type="dxa"/>
+        <w:right w:w="108" w:type="dxa"/>
+      </w:tblCellMar>
+    </w:tblPr>
+  </w:style>
+  <w:style w:type="character" w:customStyle="1" w:styleId="Heading1Char">
+    <w:name w:val="Heading 1 Char"/>
+    <w:basedOn w:val="DefaultParagraphFont"/>
+    <w:link w:val="Heading1"/>
+    <w:uiPriority w:val="9"/>
+    <w:rsid w:val="00EC06E9"/>
+    <w:rPr>
+      <w:rFonts w:ascii="IBM Plex Sans Light" w:eastAsia="Times New Roman" w:hAnsi="IBM Plex Sans Light" w:cs="Times New Roman"/>
+      <w:bCs/>
+      <w:sz w:val="36"/>
+      <w:szCs w:val="24"/>
+      <w:lang w:bidi="he-IL"/>
+    </w:rPr>
+  </w:style>
+  <w:style w:type="character" w:customStyle="1" w:styleId="Heading2Char">
+    <w:name w:val="Heading 2 Char"/>
+    <w:basedOn w:val="DefaultParagraphFont"/>
+    <w:link w:val="Heading2"/>
+    <w:uiPriority w:val="9"/>
+    <w:rsid w:val="00EC06E9"/>
+    <w:rPr>
+      <w:rFonts w:ascii="IBM Plex Sans Light" w:eastAsiaTheme="majorEastAsia" w:hAnsi="IBM Plex Sans Light" w:cs="Times New Roman (Headings CS)"/>
+      <w:color w:val="1F4E79" w:themeColor="accent5" w:themeShade="80"/>
+      <w:sz w:val="32"/>
+      <w:szCs w:val="28"/>
+      <w:lang w:bidi="he-IL"/>
+    </w:rPr>
+  </w:style>
+  <w:style w:type="character" w:customStyle="1" w:styleId="Heading3Char">
+    <w:name w:val="Heading 3 Char"/>
+    <w:basedOn w:val="DefaultParagraphFont"/>
+    <w:link w:val="Heading3"/>
+    <w:uiPriority w:val="9"/>
+    <w:rsid w:val="00EC06E9"/>
+    <w:rPr>
+      <w:rFonts w:ascii="IBM Plex Sans" w:eastAsiaTheme="majorEastAsia" w:hAnsi="IBM Plex Sans" w:cstheme="majorBidi"/>
+      <w:color w:val="1F4E79" w:themeColor="accent5" w:themeShade="80"/>
+      <w:sz w:val="28"/>
+      <w:szCs w:val="28"/>
+      <w:lang w:bidi="he-IL"/>
+    </w:rPr>
+  </w:style>
+  <w:style w:type="character" w:customStyle="1" w:styleId="Heading4Char">
+    <w:name w:val="Heading 4 Char"/>
+    <w:basedOn w:val="DefaultParagraphFont"/>
+    <w:link w:val="Heading4"/>
+    <w:uiPriority w:val="9"/>
+    <w:rsid w:val="00EC06E9"/>
+    <w:rPr>
+      <w:rFonts w:ascii="IBM Plex Sans" w:eastAsiaTheme="majorEastAsia" w:hAnsi="IBM Plex Sans" w:cstheme="majorBidi"/>
+      <w:iCs/>
+      <w:color w:val="0586FF"/>
+      <w:szCs w:val="24"/>
+      <w:lang w:bidi="he-IL"/>
+    </w:rPr>
+  </w:style>
+  <w:style w:type="character" w:customStyle="1" w:styleId="Heading5Char">
+    <w:name w:val="Heading 5 Char"/>
+    <w:basedOn w:val="DefaultParagraphFont"/>
+    <w:link w:val="Heading5"/>
+    <w:uiPriority w:val="9"/>
+    <w:semiHidden/>
+    <w:rsid w:val="00EC06E9"/>
+    <w:rPr>
+      <w:rFonts w:asciiTheme="majorHAnsi" w:eastAsiaTheme="majorEastAsia" w:hAnsiTheme="majorHAnsi" w:cstheme="majorBidi"/>
+      <w:color w:val="2F5496" w:themeColor="accent1" w:themeShade="BF"/>
+      <w:szCs w:val="24"/>
+      <w:lang w:bidi="he-IL"/>
+    </w:rPr>
+  </w:style>
+  <w:style w:type="character" w:customStyle="1" w:styleId="Heading6Char">
+    <w:name w:val="Heading 6 Char"/>
+    <w:basedOn w:val="DefaultParagraphFont"/>
+    <w:link w:val="Heading6"/>
+    <w:uiPriority w:val="9"/>
+    <w:semiHidden/>
+    <w:rsid w:val="00EC06E9"/>
+    <w:rPr>
+      <w:rFonts w:asciiTheme="majorHAnsi" w:eastAsiaTheme="majorEastAsia" w:hAnsiTheme="majorHAnsi" w:cstheme="majorBidi"/>
+      <w:color w:val="1F3763" w:themeColor="accent1" w:themeShade="7F"/>
+      <w:szCs w:val="24"/>
+      <w:lang w:bidi="he-IL"/>
+    </w:rPr>
+  </w:style>
+  <w:style w:type="character" w:customStyle="1" w:styleId="Heading7Char">
+    <w:name w:val="Heading 7 Char"/>
+    <w:basedOn w:val="DefaultParagraphFont"/>
+    <w:link w:val="Heading7"/>
+    <w:uiPriority w:val="9"/>
+    <w:semiHidden/>
+    <w:rsid w:val="00EC06E9"/>
+    <w:rPr>
+      <w:rFonts w:asciiTheme="majorHAnsi" w:eastAsiaTheme="majorEastAsia" w:hAnsiTheme="majorHAnsi" w:cstheme="majorBidi"/>
+      <w:i/>
+      <w:iCs/>
+      <w:color w:val="1F3763" w:themeColor="accent1" w:themeShade="7F"/>
+      <w:szCs w:val="24"/>
+      <w:lang w:bidi="he-IL"/>
+    </w:rPr>
+  </w:style>
+  <w:style w:type="character" w:customStyle="1" w:styleId="Heading8Char">
+    <w:name w:val="Heading 8 Char"/>
+    <w:basedOn w:val="DefaultParagraphFont"/>
+    <w:link w:val="Heading8"/>
+    <w:uiPriority w:val="9"/>
+    <w:semiHidden/>
+    <w:rsid w:val="00EC06E9"/>
+    <w:rPr>
+      <w:rFonts w:asciiTheme="majorHAnsi" w:eastAsiaTheme="majorEastAsia" w:hAnsiTheme="majorHAnsi" w:cstheme="majorBidi"/>
+      <w:color w:val="272727" w:themeColor="text1" w:themeTint="D8"/>
+      <w:sz w:val="21"/>
+      <w:szCs w:val="21"/>
+      <w:lang w:bidi="he-IL"/>
+    </w:rPr>
+  </w:style>
+  <w:style w:type="character" w:customStyle="1" w:styleId="Heading9Char">
+    <w:name w:val="Heading 9 Char"/>
+    <w:basedOn w:val="DefaultParagraphFont"/>
+    <w:link w:val="Heading9"/>
+    <w:uiPriority w:val="9"/>
+    <w:semiHidden/>
+    <w:rsid w:val="00EC06E9"/>
+    <w:rPr>
+      <w:rFonts w:asciiTheme="majorHAnsi" w:eastAsiaTheme="majorEastAsia" w:hAnsiTheme="majorHAnsi" w:cstheme="majorBidi"/>
+      <w:i/>
+      <w:iCs/>
+      <w:color w:val="272727" w:themeColor="text1" w:themeTint="D8"/>
+      <w:sz w:val="21"/>
+      <w:szCs w:val="21"/>
+      <w:lang w:bidi="he-IL"/>
+    </w:rPr>
+  </w:style>
+  <w:style w:type="paragraph" w:styleId="FootnoteText">
+    <w:name w:val="footnote text"/>
+    <w:basedOn w:val="Normal"/>
+    <w:link w:val="FootnoteTextChar"/>
+    <w:uiPriority w:val="99"/>
+    <w:semiHidden/>
+    <w:unhideWhenUsed/>
+    <w:rsid w:val="00A865B7"/>
+    <w:pPr>
+      <w:spacing w:after="0" w:line="240" w:lineRule="auto"/>
+    </w:pPr>
+    <w:rPr>
+      <w:sz w:val="20"/>
+      <w:szCs w:val="20"/>
+    </w:rPr>
+  </w:style>
+  <w:style w:type="character" w:customStyle="1" w:styleId="FootnoteTextChar">
+    <w:name w:val="Footnote Text Char"/>
+    <w:basedOn w:val="DefaultParagraphFont"/>
+    <w:link w:val="FootnoteText"/>
+    <w:uiPriority w:val="99"/>
+    <w:semiHidden/>
+    <w:rsid w:val="00A865B7"/>
+    <w:rPr>
+      <w:sz w:val="20"/>
+      <w:szCs w:val="20"/>
+    </w:rPr>
+  </w:style>
+  <w:style w:type="character" w:styleId="FootnoteReference">
+    <w:name w:val="footnote reference"/>
+    <w:basedOn w:val="DefaultParagraphFont"/>
+    <w:uiPriority w:val="99"/>
+    <w:semiHidden/>
+    <w:unhideWhenUsed/>
+    <w:rsid w:val="00A865B7"/>
+    <w:rPr>
+      <w:vertAlign w:val="superscript"/>
+    </w:rPr>
+  </w:style>
+  <w:style w:type="character" w:styleId="Hyperlink">
+    <w:name w:val="Hyperlink"/>
+    <w:basedOn w:val="DefaultParagraphFont"/>
+    <w:uiPriority w:val="99"/>
+    <w:unhideWhenUsed/>
+    <w:rsid w:val="000026AB"/>
+    <w:rPr>
+      <w:color w:val="0563C1" w:themeColor="hyperlink"/>
+      <w:u w:val="single"/>
+    </w:rPr>
+  </w:style>
+  <w:style w:type="character" w:customStyle="1" w:styleId="UnresolvedMention">
     <w:name w:val="Unresolved Mention"/>
     <w:basedOn w:val="DefaultParagraphFont"/>
     <w:uiPriority w:val="99"/>
@@ -6790,7 +7483,7 @@
     </a:clrScheme>
     <a:fontScheme name="Office">
       <a:majorFont>
-        <a:latin typeface="Calibri Light" panose="020F0302020204030204"/>
+        <a:latin typeface="Calibri Light"/>
         <a:ea typeface=""/>
         <a:cs typeface=""/>
         <a:font script="Jpan" typeface="游ゴシック Light"/>
@@ -6842,7 +7535,7 @@
         <a:font script="Tfng" typeface="Ebrima"/>
       </a:majorFont>
       <a:minorFont>
-        <a:latin typeface="Calibri" panose="020F0502020204030204"/>
+        <a:latin typeface="Calibri"/>
         <a:ea typeface=""/>
         <a:cs typeface=""/>
         <a:font script="Jpan" typeface="游明朝"/>
@@ -7036,7 +7729,7 @@
   <a:extraClrSchemeLst/>
   <a:extLst>
     <a:ext uri="{05A4C25C-085E-4340-85A3-A5531E510DB2}">
-      <thm15:themeFamily xmlns:thm15="http://schemas.microsoft.com/office/thememl/2012/main" name="Office Theme" id="{62F939B6-93AF-4DB8-9C6B-D6C7DFDC589F}" vid="{4A3C46E8-61CC-4603-A589-7422A47A8E4A}"/>
+      <thm15:themeFamily xmlns:thm15="http://schemas.microsoft.com/office/thememl/2012/main" xmlns="" name="Office Theme" id="{62F939B6-93AF-4DB8-9C6B-D6C7DFDC589F}" vid="{4A3C46E8-61CC-4603-A589-7422A47A8E4A}"/>
     </a:ext>
   </a:extLst>
 </a:theme>
@@ -7047,7 +7740,7 @@
 </file>
 
 <file path=customXml/itemProps1.xml><?xml version="1.0" encoding="utf-8"?>
-<ds:datastoreItem xmlns:ds="http://schemas.openxmlformats.org/officeDocument/2006/customXml" ds:itemID="{050E20A9-D309-4687-AED5-190CB707D85E}">
+<ds:datastoreItem xmlns:ds="http://schemas.openxmlformats.org/officeDocument/2006/customXml" ds:itemID="{49E69DF5-4346-46E4-A4B3-B77992DED4E8}">
   <ds:schemaRefs>
     <ds:schemaRef ds:uri="http://schemas.openxmlformats.org/officeDocument/2006/bibliography"/>
   </ds:schemaRefs>

</xml_diff>